<commit_message>
lot of new assets
</commit_message>
<xml_diff>
--- a/design/Monsters.docx
+++ b/design/Monsters.docx
@@ -134,7 +134,6 @@
           <w:lang w:val="hr-HR"/>
         </w:rPr>
       </w:pPr>
-      <w:bookmarkStart w:id="0" w:name="_GoBack"/>
       <w:r>
         <w:rPr>
           <w:rFonts w:ascii="Times New Roman" w:hAnsi="Times New Roman" w:cs="Times New Roman"/>
@@ -163,7 +162,6 @@
         <w:t>REN</w:t>
       </w:r>
     </w:p>
-    <w:bookmarkEnd w:id="0"/>
     <w:p>
       <w:pPr>
         <w:rPr>
@@ -6649,6 +6647,7 @@
       <w:pPr>
         <w:rPr>
           <w:rFonts w:ascii="Times New Roman" w:hAnsi="Times New Roman" w:cs="Times New Roman"/>
+          <w:b/>
           <w:sz w:val="28"/>
           <w:lang w:val="hr-HR"/>
         </w:rPr>
@@ -6656,10 +6655,20 @@
       <w:r>
         <w:rPr>
           <w:rFonts w:ascii="Times New Roman" w:hAnsi="Times New Roman" w:cs="Times New Roman"/>
+          <w:b/>
           <w:sz w:val="28"/>
           <w:lang w:val="hr-HR"/>
         </w:rPr>
         <w:t>KRON</w:t>
+      </w:r>
+      <w:r>
+        <w:rPr>
+          <w:rFonts w:ascii="Times New Roman" w:hAnsi="Times New Roman" w:cs="Times New Roman"/>
+          <w:b/>
+          <w:sz w:val="28"/>
+          <w:lang w:val="hr-HR"/>
+        </w:rPr>
+        <w:t>E</w:t>
       </w:r>
     </w:p>
     <w:p>
@@ -6750,23 +6759,21 @@
         </w:rPr>
         <w:t xml:space="preserve"> </w:t>
       </w:r>
-      <w:proofErr w:type="spellStart"/>
-      <w:r>
-        <w:rPr>
-          <w:rFonts w:ascii="Times New Roman" w:hAnsi="Times New Roman" w:cs="Times New Roman"/>
-          <w:sz w:val="28"/>
-          <w:lang w:val="hr-HR"/>
-        </w:rPr>
-        <w:t>old</w:t>
-      </w:r>
-      <w:proofErr w:type="spellEnd"/>
-      <w:r>
-        <w:rPr>
-          <w:rFonts w:ascii="Times New Roman" w:hAnsi="Times New Roman" w:cs="Times New Roman"/>
-          <w:sz w:val="28"/>
-          <w:lang w:val="hr-HR"/>
-        </w:rPr>
-        <w:t xml:space="preserve"> </w:t>
+      <w:r>
+        <w:rPr>
+          <w:rFonts w:ascii="Times New Roman" w:hAnsi="Times New Roman" w:cs="Times New Roman"/>
+          <w:sz w:val="28"/>
+          <w:lang w:val="hr-HR"/>
+        </w:rPr>
+        <w:t>O</w:t>
+      </w:r>
+      <w:r>
+        <w:rPr>
+          <w:rFonts w:ascii="Times New Roman" w:hAnsi="Times New Roman" w:cs="Times New Roman"/>
+          <w:sz w:val="28"/>
+          <w:lang w:val="hr-HR"/>
+        </w:rPr>
+        <w:t xml:space="preserve">ld </w:t>
       </w:r>
       <w:proofErr w:type="spellStart"/>
       <w:r>
@@ -6793,7 +6800,7 @@
           <w:sz w:val="28"/>
           <w:lang w:val="hr-HR"/>
         </w:rPr>
-        <w:t>faided</w:t>
+        <w:t>faded</w:t>
       </w:r>
       <w:proofErr w:type="spellEnd"/>
       <w:r>
@@ -6865,7 +6872,23 @@
           <w:sz w:val="28"/>
           <w:lang w:val="hr-HR"/>
         </w:rPr>
-        <w:t>forbiden</w:t>
+        <w:t>forbi</w:t>
+      </w:r>
+      <w:r>
+        <w:rPr>
+          <w:rFonts w:ascii="Times New Roman" w:hAnsi="Times New Roman" w:cs="Times New Roman"/>
+          <w:sz w:val="28"/>
+          <w:lang w:val="hr-HR"/>
+        </w:rPr>
+        <w:t>d</w:t>
+      </w:r>
+      <w:r>
+        <w:rPr>
+          <w:rFonts w:ascii="Times New Roman" w:hAnsi="Times New Roman" w:cs="Times New Roman"/>
+          <w:sz w:val="28"/>
+          <w:lang w:val="hr-HR"/>
+        </w:rPr>
+        <w:t>den</w:t>
       </w:r>
       <w:proofErr w:type="spellEnd"/>
       <w:r>
@@ -7027,16 +7050,24 @@
           <w:sz w:val="28"/>
           <w:lang w:val="hr-HR"/>
         </w:rPr>
-        <w:t>krones</w:t>
-      </w:r>
-      <w:proofErr w:type="spellEnd"/>
-      <w:r>
-        <w:rPr>
-          <w:rFonts w:ascii="Times New Roman" w:hAnsi="Times New Roman" w:cs="Times New Roman"/>
-          <w:sz w:val="28"/>
-          <w:lang w:val="hr-HR"/>
-        </w:rPr>
-        <w:t xml:space="preserve">, </w:t>
+        <w:t>K</w:t>
+      </w:r>
+      <w:r>
+        <w:rPr>
+          <w:rFonts w:ascii="Times New Roman" w:hAnsi="Times New Roman" w:cs="Times New Roman"/>
+          <w:sz w:val="28"/>
+          <w:lang w:val="hr-HR"/>
+        </w:rPr>
+        <w:t>rones</w:t>
+      </w:r>
+      <w:proofErr w:type="spellEnd"/>
+      <w:r>
+        <w:rPr>
+          <w:rFonts w:ascii="Times New Roman" w:hAnsi="Times New Roman" w:cs="Times New Roman"/>
+          <w:sz w:val="28"/>
+          <w:lang w:val="hr-HR"/>
+        </w:rPr>
+        <w:t xml:space="preserve"> - </w:t>
       </w:r>
       <w:proofErr w:type="spellStart"/>
       <w:r>
@@ -7117,7 +7148,23 @@
           <w:sz w:val="28"/>
           <w:lang w:val="hr-HR"/>
         </w:rPr>
-        <w:t>pakts</w:t>
+        <w:t>pa</w:t>
+      </w:r>
+      <w:r>
+        <w:rPr>
+          <w:rFonts w:ascii="Times New Roman" w:hAnsi="Times New Roman" w:cs="Times New Roman"/>
+          <w:sz w:val="28"/>
+          <w:lang w:val="hr-HR"/>
+        </w:rPr>
+        <w:t>c</w:t>
+      </w:r>
+      <w:r>
+        <w:rPr>
+          <w:rFonts w:ascii="Times New Roman" w:hAnsi="Times New Roman" w:cs="Times New Roman"/>
+          <w:sz w:val="28"/>
+          <w:lang w:val="hr-HR"/>
+        </w:rPr>
+        <w:t>ts</w:t>
       </w:r>
       <w:proofErr w:type="spellEnd"/>
       <w:r>
@@ -7171,25 +7218,41 @@
           <w:sz w:val="28"/>
           <w:lang w:val="hr-HR"/>
         </w:rPr>
-        <w:t>unnaimed</w:t>
-      </w:r>
-      <w:proofErr w:type="spellEnd"/>
-      <w:r>
-        <w:rPr>
-          <w:rFonts w:ascii="Times New Roman" w:hAnsi="Times New Roman" w:cs="Times New Roman"/>
-          <w:sz w:val="28"/>
-          <w:lang w:val="hr-HR"/>
-        </w:rPr>
-        <w:t xml:space="preserve"> </w:t>
-      </w:r>
-      <w:proofErr w:type="spellStart"/>
-      <w:r>
-        <w:rPr>
-          <w:rFonts w:ascii="Times New Roman" w:hAnsi="Times New Roman" w:cs="Times New Roman"/>
-          <w:sz w:val="28"/>
-          <w:lang w:val="hr-HR"/>
-        </w:rPr>
-        <w:t>enteties</w:t>
+        <w:t>unnamed</w:t>
+      </w:r>
+      <w:proofErr w:type="spellEnd"/>
+      <w:r>
+        <w:rPr>
+          <w:rFonts w:ascii="Times New Roman" w:hAnsi="Times New Roman" w:cs="Times New Roman"/>
+          <w:sz w:val="28"/>
+          <w:lang w:val="hr-HR"/>
+        </w:rPr>
+        <w:t xml:space="preserve"> </w:t>
+      </w:r>
+      <w:proofErr w:type="spellStart"/>
+      <w:r>
+        <w:rPr>
+          <w:rFonts w:ascii="Times New Roman" w:hAnsi="Times New Roman" w:cs="Times New Roman"/>
+          <w:sz w:val="28"/>
+          <w:lang w:val="hr-HR"/>
+        </w:rPr>
+        <w:t>ent</w:t>
+      </w:r>
+      <w:r>
+        <w:rPr>
+          <w:rFonts w:ascii="Times New Roman" w:hAnsi="Times New Roman" w:cs="Times New Roman"/>
+          <w:sz w:val="28"/>
+          <w:lang w:val="hr-HR"/>
+        </w:rPr>
+        <w:t>i</w:t>
+      </w:r>
+      <w:r>
+        <w:rPr>
+          <w:rFonts w:ascii="Times New Roman" w:hAnsi="Times New Roman" w:cs="Times New Roman"/>
+          <w:sz w:val="28"/>
+          <w:lang w:val="hr-HR"/>
+        </w:rPr>
+        <w:t>ties</w:t>
       </w:r>
       <w:proofErr w:type="spellEnd"/>
       <w:r>
@@ -7243,7 +7306,15 @@
           <w:sz w:val="28"/>
           <w:lang w:val="hr-HR"/>
         </w:rPr>
-        <w:t>eather</w:t>
+        <w:t>E</w:t>
+      </w:r>
+      <w:r>
+        <w:rPr>
+          <w:rFonts w:ascii="Times New Roman" w:hAnsi="Times New Roman" w:cs="Times New Roman"/>
+          <w:sz w:val="28"/>
+          <w:lang w:val="hr-HR"/>
+        </w:rPr>
+        <w:t>ather</w:t>
       </w:r>
       <w:proofErr w:type="spellEnd"/>
       <w:r>
@@ -7306,25 +7377,33 @@
           <w:sz w:val="28"/>
           <w:lang w:val="hr-HR"/>
         </w:rPr>
-        <w:t>pounted</w:t>
-      </w:r>
-      <w:proofErr w:type="spellEnd"/>
-      <w:r>
-        <w:rPr>
-          <w:rFonts w:ascii="Times New Roman" w:hAnsi="Times New Roman" w:cs="Times New Roman"/>
-          <w:sz w:val="28"/>
-          <w:lang w:val="hr-HR"/>
-        </w:rPr>
-        <w:t xml:space="preserve"> </w:t>
-      </w:r>
-      <w:proofErr w:type="spellStart"/>
-      <w:r>
-        <w:rPr>
-          <w:rFonts w:ascii="Times New Roman" w:hAnsi="Times New Roman" w:cs="Times New Roman"/>
-          <w:sz w:val="28"/>
-          <w:lang w:val="hr-HR"/>
-        </w:rPr>
-        <w:t>poissons</w:t>
+        <w:t>po</w:t>
+      </w:r>
+      <w:r>
+        <w:rPr>
+          <w:rFonts w:ascii="Times New Roman" w:hAnsi="Times New Roman" w:cs="Times New Roman"/>
+          <w:sz w:val="28"/>
+          <w:lang w:val="hr-HR"/>
+        </w:rPr>
+        <w:t>tent</w:t>
+      </w:r>
+      <w:proofErr w:type="spellEnd"/>
+      <w:r>
+        <w:rPr>
+          <w:rFonts w:ascii="Times New Roman" w:hAnsi="Times New Roman" w:cs="Times New Roman"/>
+          <w:sz w:val="28"/>
+          <w:lang w:val="hr-HR"/>
+        </w:rPr>
+        <w:t xml:space="preserve"> </w:t>
+      </w:r>
+      <w:proofErr w:type="spellStart"/>
+      <w:r>
+        <w:rPr>
+          <w:rFonts w:ascii="Times New Roman" w:hAnsi="Times New Roman" w:cs="Times New Roman"/>
+          <w:sz w:val="28"/>
+          <w:lang w:val="hr-HR"/>
+        </w:rPr>
+        <w:t>poisons</w:t>
       </w:r>
       <w:proofErr w:type="spellEnd"/>
       <w:r>
@@ -7398,14 +7477,8 @@
           <w:lang w:val="hr-HR"/>
         </w:rPr>
       </w:pPr>
-      <w:r>
-        <w:rPr>
-          <w:rFonts w:ascii="Times New Roman" w:hAnsi="Times New Roman" w:cs="Times New Roman"/>
-          <w:sz w:val="28"/>
-          <w:lang w:val="hr-HR"/>
-        </w:rPr>
-        <w:t>HOBLUM</w:t>
-      </w:r>
+      <w:bookmarkStart w:id="0" w:name="_GoBack"/>
+      <w:bookmarkEnd w:id="0"/>
     </w:p>
     <w:p>
       <w:pPr>
@@ -7421,529 +7494,7 @@
           <w:sz w:val="28"/>
           <w:lang w:val="hr-HR"/>
         </w:rPr>
-        <w:t xml:space="preserve">A </w:t>
-      </w:r>
-      <w:proofErr w:type="spellStart"/>
-      <w:r>
-        <w:rPr>
-          <w:rFonts w:ascii="Times New Roman" w:hAnsi="Times New Roman" w:cs="Times New Roman"/>
-          <w:sz w:val="28"/>
-          <w:lang w:val="hr-HR"/>
-        </w:rPr>
-        <w:t>forest</w:t>
-      </w:r>
-      <w:proofErr w:type="spellEnd"/>
-      <w:r>
-        <w:rPr>
-          <w:rFonts w:ascii="Times New Roman" w:hAnsi="Times New Roman" w:cs="Times New Roman"/>
-          <w:sz w:val="28"/>
-          <w:lang w:val="hr-HR"/>
-        </w:rPr>
-        <w:t xml:space="preserve"> </w:t>
-      </w:r>
-      <w:proofErr w:type="spellStart"/>
-      <w:r>
-        <w:rPr>
-          <w:rFonts w:ascii="Times New Roman" w:hAnsi="Times New Roman" w:cs="Times New Roman"/>
-          <w:sz w:val="28"/>
-          <w:lang w:val="hr-HR"/>
-        </w:rPr>
-        <w:t>sprite</w:t>
-      </w:r>
-      <w:proofErr w:type="spellEnd"/>
-      <w:r>
-        <w:rPr>
-          <w:rFonts w:ascii="Times New Roman" w:hAnsi="Times New Roman" w:cs="Times New Roman"/>
-          <w:sz w:val="28"/>
-          <w:lang w:val="hr-HR"/>
-        </w:rPr>
-        <w:t xml:space="preserve"> </w:t>
-      </w:r>
-      <w:proofErr w:type="spellStart"/>
-      <w:r>
-        <w:rPr>
-          <w:rFonts w:ascii="Times New Roman" w:hAnsi="Times New Roman" w:cs="Times New Roman"/>
-          <w:sz w:val="28"/>
-          <w:lang w:val="hr-HR"/>
-        </w:rPr>
-        <w:t>now</w:t>
-      </w:r>
-      <w:proofErr w:type="spellEnd"/>
-      <w:r>
-        <w:rPr>
-          <w:rFonts w:ascii="Times New Roman" w:hAnsi="Times New Roman" w:cs="Times New Roman"/>
-          <w:sz w:val="28"/>
-          <w:lang w:val="hr-HR"/>
-        </w:rPr>
-        <w:t xml:space="preserve"> </w:t>
-      </w:r>
-      <w:proofErr w:type="spellStart"/>
-      <w:r>
-        <w:rPr>
-          <w:rFonts w:ascii="Times New Roman" w:hAnsi="Times New Roman" w:cs="Times New Roman"/>
-          <w:sz w:val="28"/>
-          <w:lang w:val="hr-HR"/>
-        </w:rPr>
-        <w:t>twisted</w:t>
-      </w:r>
-      <w:proofErr w:type="spellEnd"/>
-      <w:r>
-        <w:rPr>
-          <w:rFonts w:ascii="Times New Roman" w:hAnsi="Times New Roman" w:cs="Times New Roman"/>
-          <w:sz w:val="28"/>
-          <w:lang w:val="hr-HR"/>
-        </w:rPr>
-        <w:t xml:space="preserve"> </w:t>
-      </w:r>
-      <w:proofErr w:type="spellStart"/>
-      <w:r>
-        <w:rPr>
-          <w:rFonts w:ascii="Times New Roman" w:hAnsi="Times New Roman" w:cs="Times New Roman"/>
-          <w:sz w:val="28"/>
-          <w:lang w:val="hr-HR"/>
-        </w:rPr>
-        <w:t>by</w:t>
-      </w:r>
-      <w:proofErr w:type="spellEnd"/>
-      <w:r>
-        <w:rPr>
-          <w:rFonts w:ascii="Times New Roman" w:hAnsi="Times New Roman" w:cs="Times New Roman"/>
-          <w:sz w:val="28"/>
-          <w:lang w:val="hr-HR"/>
-        </w:rPr>
-        <w:t xml:space="preserve"> </w:t>
-      </w:r>
-      <w:proofErr w:type="spellStart"/>
-      <w:r>
-        <w:rPr>
-          <w:rFonts w:ascii="Times New Roman" w:hAnsi="Times New Roman" w:cs="Times New Roman"/>
-          <w:sz w:val="28"/>
-          <w:lang w:val="hr-HR"/>
-        </w:rPr>
-        <w:t>the</w:t>
-      </w:r>
-      <w:proofErr w:type="spellEnd"/>
-      <w:r>
-        <w:rPr>
-          <w:rFonts w:ascii="Times New Roman" w:hAnsi="Times New Roman" w:cs="Times New Roman"/>
-          <w:sz w:val="28"/>
-          <w:lang w:val="hr-HR"/>
-        </w:rPr>
-        <w:t xml:space="preserve"> </w:t>
-      </w:r>
-      <w:proofErr w:type="spellStart"/>
-      <w:r>
-        <w:rPr>
-          <w:rFonts w:ascii="Times New Roman" w:hAnsi="Times New Roman" w:cs="Times New Roman"/>
-          <w:sz w:val="28"/>
-          <w:lang w:val="hr-HR"/>
-        </w:rPr>
-        <w:t>eather</w:t>
-      </w:r>
-      <w:proofErr w:type="spellEnd"/>
-      <w:r>
-        <w:rPr>
-          <w:rFonts w:ascii="Times New Roman" w:hAnsi="Times New Roman" w:cs="Times New Roman"/>
-          <w:sz w:val="28"/>
-          <w:lang w:val="hr-HR"/>
-        </w:rPr>
-        <w:t xml:space="preserve">. </w:t>
-      </w:r>
-      <w:proofErr w:type="spellStart"/>
-      <w:r>
-        <w:rPr>
-          <w:rFonts w:ascii="Times New Roman" w:hAnsi="Times New Roman" w:cs="Times New Roman"/>
-          <w:sz w:val="28"/>
-          <w:lang w:val="hr-HR"/>
-        </w:rPr>
-        <w:t>It</w:t>
-      </w:r>
-      <w:proofErr w:type="spellEnd"/>
-      <w:r>
-        <w:rPr>
-          <w:rFonts w:ascii="Times New Roman" w:hAnsi="Times New Roman" w:cs="Times New Roman"/>
-          <w:sz w:val="28"/>
-          <w:lang w:val="hr-HR"/>
-        </w:rPr>
-        <w:t xml:space="preserve"> </w:t>
-      </w:r>
-      <w:proofErr w:type="spellStart"/>
-      <w:r>
-        <w:rPr>
-          <w:rFonts w:ascii="Times New Roman" w:hAnsi="Times New Roman" w:cs="Times New Roman"/>
-          <w:sz w:val="28"/>
-          <w:lang w:val="hr-HR"/>
-        </w:rPr>
-        <w:t>resembles</w:t>
-      </w:r>
-      <w:proofErr w:type="spellEnd"/>
-      <w:r>
-        <w:rPr>
-          <w:rFonts w:ascii="Times New Roman" w:hAnsi="Times New Roman" w:cs="Times New Roman"/>
-          <w:sz w:val="28"/>
-          <w:lang w:val="hr-HR"/>
-        </w:rPr>
-        <w:t xml:space="preserve"> a </w:t>
-      </w:r>
-      <w:proofErr w:type="spellStart"/>
-      <w:r>
-        <w:rPr>
-          <w:rFonts w:ascii="Times New Roman" w:hAnsi="Times New Roman" w:cs="Times New Roman"/>
-          <w:sz w:val="28"/>
-          <w:lang w:val="hr-HR"/>
-        </w:rPr>
-        <w:t>treetrunck</w:t>
-      </w:r>
-      <w:proofErr w:type="spellEnd"/>
-      <w:r>
-        <w:rPr>
-          <w:rFonts w:ascii="Times New Roman" w:hAnsi="Times New Roman" w:cs="Times New Roman"/>
-          <w:sz w:val="28"/>
-          <w:lang w:val="hr-HR"/>
-        </w:rPr>
-        <w:t xml:space="preserve"> </w:t>
-      </w:r>
-      <w:proofErr w:type="spellStart"/>
-      <w:r>
-        <w:rPr>
-          <w:rFonts w:ascii="Times New Roman" w:hAnsi="Times New Roman" w:cs="Times New Roman"/>
-          <w:sz w:val="28"/>
-          <w:lang w:val="hr-HR"/>
-        </w:rPr>
-        <w:t>owergrown</w:t>
-      </w:r>
-      <w:proofErr w:type="spellEnd"/>
-      <w:r>
-        <w:rPr>
-          <w:rFonts w:ascii="Times New Roman" w:hAnsi="Times New Roman" w:cs="Times New Roman"/>
-          <w:sz w:val="28"/>
-          <w:lang w:val="hr-HR"/>
-        </w:rPr>
-        <w:t xml:space="preserve"> </w:t>
-      </w:r>
-      <w:proofErr w:type="spellStart"/>
-      <w:r>
-        <w:rPr>
-          <w:rFonts w:ascii="Times New Roman" w:hAnsi="Times New Roman" w:cs="Times New Roman"/>
-          <w:sz w:val="28"/>
-          <w:lang w:val="hr-HR"/>
-        </w:rPr>
-        <w:t>with</w:t>
-      </w:r>
-      <w:proofErr w:type="spellEnd"/>
-      <w:r>
-        <w:rPr>
-          <w:rFonts w:ascii="Times New Roman" w:hAnsi="Times New Roman" w:cs="Times New Roman"/>
-          <w:sz w:val="28"/>
-          <w:lang w:val="hr-HR"/>
-        </w:rPr>
-        <w:t xml:space="preserve"> </w:t>
-      </w:r>
-      <w:proofErr w:type="spellStart"/>
-      <w:r>
-        <w:rPr>
-          <w:rFonts w:ascii="Times New Roman" w:hAnsi="Times New Roman" w:cs="Times New Roman"/>
-          <w:sz w:val="28"/>
-          <w:lang w:val="hr-HR"/>
-        </w:rPr>
-        <w:t>moss</w:t>
-      </w:r>
-      <w:proofErr w:type="spellEnd"/>
-      <w:r>
-        <w:rPr>
-          <w:rFonts w:ascii="Times New Roman" w:hAnsi="Times New Roman" w:cs="Times New Roman"/>
-          <w:sz w:val="28"/>
-          <w:lang w:val="hr-HR"/>
-        </w:rPr>
-        <w:t xml:space="preserve"> </w:t>
-      </w:r>
-      <w:proofErr w:type="spellStart"/>
-      <w:r>
-        <w:rPr>
-          <w:rFonts w:ascii="Times New Roman" w:hAnsi="Times New Roman" w:cs="Times New Roman"/>
-          <w:sz w:val="28"/>
-          <w:lang w:val="hr-HR"/>
-        </w:rPr>
-        <w:t>and</w:t>
-      </w:r>
-      <w:proofErr w:type="spellEnd"/>
-      <w:r>
-        <w:rPr>
-          <w:rFonts w:ascii="Times New Roman" w:hAnsi="Times New Roman" w:cs="Times New Roman"/>
-          <w:sz w:val="28"/>
-          <w:lang w:val="hr-HR"/>
-        </w:rPr>
-        <w:t xml:space="preserve"> </w:t>
-      </w:r>
-      <w:proofErr w:type="spellStart"/>
-      <w:r>
-        <w:rPr>
-          <w:rFonts w:ascii="Times New Roman" w:hAnsi="Times New Roman" w:cs="Times New Roman"/>
-          <w:sz w:val="28"/>
-          <w:lang w:val="hr-HR"/>
-        </w:rPr>
-        <w:t>mushrooms</w:t>
-      </w:r>
-      <w:proofErr w:type="spellEnd"/>
-      <w:r>
-        <w:rPr>
-          <w:rFonts w:ascii="Times New Roman" w:hAnsi="Times New Roman" w:cs="Times New Roman"/>
-          <w:sz w:val="28"/>
-          <w:lang w:val="hr-HR"/>
-        </w:rPr>
-        <w:t xml:space="preserve">, </w:t>
-      </w:r>
-      <w:proofErr w:type="spellStart"/>
-      <w:r>
-        <w:rPr>
-          <w:rFonts w:ascii="Times New Roman" w:hAnsi="Times New Roman" w:cs="Times New Roman"/>
-          <w:sz w:val="28"/>
-          <w:lang w:val="hr-HR"/>
-        </w:rPr>
-        <w:t>stride</w:t>
-      </w:r>
-      <w:proofErr w:type="spellEnd"/>
-      <w:r>
-        <w:rPr>
-          <w:rFonts w:ascii="Times New Roman" w:hAnsi="Times New Roman" w:cs="Times New Roman"/>
-          <w:sz w:val="28"/>
-          <w:lang w:val="hr-HR"/>
-        </w:rPr>
-        <w:t xml:space="preserve"> to </w:t>
-      </w:r>
-      <w:proofErr w:type="spellStart"/>
-      <w:r>
-        <w:rPr>
-          <w:rFonts w:ascii="Times New Roman" w:hAnsi="Times New Roman" w:cs="Times New Roman"/>
-          <w:sz w:val="28"/>
-          <w:lang w:val="hr-HR"/>
-        </w:rPr>
-        <w:t>close</w:t>
-      </w:r>
-      <w:proofErr w:type="spellEnd"/>
-      <w:r>
-        <w:rPr>
-          <w:rFonts w:ascii="Times New Roman" w:hAnsi="Times New Roman" w:cs="Times New Roman"/>
-          <w:sz w:val="28"/>
-          <w:lang w:val="hr-HR"/>
-        </w:rPr>
-        <w:t xml:space="preserve"> </w:t>
-      </w:r>
-      <w:proofErr w:type="spellStart"/>
-      <w:r>
-        <w:rPr>
-          <w:rFonts w:ascii="Times New Roman" w:hAnsi="Times New Roman" w:cs="Times New Roman"/>
-          <w:sz w:val="28"/>
-          <w:lang w:val="hr-HR"/>
-        </w:rPr>
-        <w:t>and</w:t>
-      </w:r>
-      <w:proofErr w:type="spellEnd"/>
-      <w:r>
-        <w:rPr>
-          <w:rFonts w:ascii="Times New Roman" w:hAnsi="Times New Roman" w:cs="Times New Roman"/>
-          <w:sz w:val="28"/>
-          <w:lang w:val="hr-HR"/>
-        </w:rPr>
-        <w:t xml:space="preserve"> </w:t>
-      </w:r>
-      <w:proofErr w:type="spellStart"/>
-      <w:r>
-        <w:rPr>
-          <w:rFonts w:ascii="Times New Roman" w:hAnsi="Times New Roman" w:cs="Times New Roman"/>
-          <w:sz w:val="28"/>
-          <w:lang w:val="hr-HR"/>
-        </w:rPr>
-        <w:t>it</w:t>
-      </w:r>
-      <w:proofErr w:type="spellEnd"/>
-      <w:r>
-        <w:rPr>
-          <w:rFonts w:ascii="Times New Roman" w:hAnsi="Times New Roman" w:cs="Times New Roman"/>
-          <w:sz w:val="28"/>
-          <w:lang w:val="hr-HR"/>
-        </w:rPr>
-        <w:t xml:space="preserve"> </w:t>
-      </w:r>
-      <w:proofErr w:type="spellStart"/>
-      <w:r>
-        <w:rPr>
-          <w:rFonts w:ascii="Times New Roman" w:hAnsi="Times New Roman" w:cs="Times New Roman"/>
-          <w:sz w:val="28"/>
-          <w:lang w:val="hr-HR"/>
-        </w:rPr>
-        <w:t>will</w:t>
-      </w:r>
-      <w:proofErr w:type="spellEnd"/>
-      <w:r>
-        <w:rPr>
-          <w:rFonts w:ascii="Times New Roman" w:hAnsi="Times New Roman" w:cs="Times New Roman"/>
-          <w:sz w:val="28"/>
-          <w:lang w:val="hr-HR"/>
-        </w:rPr>
-        <w:t xml:space="preserve"> </w:t>
-      </w:r>
-      <w:proofErr w:type="spellStart"/>
-      <w:r>
-        <w:rPr>
-          <w:rFonts w:ascii="Times New Roman" w:hAnsi="Times New Roman" w:cs="Times New Roman"/>
-          <w:sz w:val="28"/>
-          <w:lang w:val="hr-HR"/>
-        </w:rPr>
-        <w:t>gain</w:t>
-      </w:r>
-      <w:proofErr w:type="spellEnd"/>
-      <w:r>
-        <w:rPr>
-          <w:rFonts w:ascii="Times New Roman" w:hAnsi="Times New Roman" w:cs="Times New Roman"/>
-          <w:sz w:val="28"/>
-          <w:lang w:val="hr-HR"/>
-        </w:rPr>
-        <w:t xml:space="preserve"> </w:t>
-      </w:r>
-      <w:proofErr w:type="spellStart"/>
-      <w:r>
-        <w:rPr>
-          <w:rFonts w:ascii="Times New Roman" w:hAnsi="Times New Roman" w:cs="Times New Roman"/>
-          <w:sz w:val="28"/>
-          <w:lang w:val="hr-HR"/>
-        </w:rPr>
-        <w:t>two</w:t>
-      </w:r>
-      <w:proofErr w:type="spellEnd"/>
-      <w:r>
-        <w:rPr>
-          <w:rFonts w:ascii="Times New Roman" w:hAnsi="Times New Roman" w:cs="Times New Roman"/>
-          <w:sz w:val="28"/>
-          <w:lang w:val="hr-HR"/>
-        </w:rPr>
-        <w:t xml:space="preserve"> </w:t>
-      </w:r>
-      <w:proofErr w:type="spellStart"/>
-      <w:r>
-        <w:rPr>
-          <w:rFonts w:ascii="Times New Roman" w:hAnsi="Times New Roman" w:cs="Times New Roman"/>
-          <w:sz w:val="28"/>
-          <w:lang w:val="hr-HR"/>
-        </w:rPr>
-        <w:t>arms</w:t>
-      </w:r>
-      <w:proofErr w:type="spellEnd"/>
-      <w:r>
-        <w:rPr>
-          <w:rFonts w:ascii="Times New Roman" w:hAnsi="Times New Roman" w:cs="Times New Roman"/>
-          <w:sz w:val="28"/>
-          <w:lang w:val="hr-HR"/>
-        </w:rPr>
-        <w:t xml:space="preserve"> </w:t>
-      </w:r>
-      <w:proofErr w:type="spellStart"/>
-      <w:r>
-        <w:rPr>
-          <w:rFonts w:ascii="Times New Roman" w:hAnsi="Times New Roman" w:cs="Times New Roman"/>
-          <w:sz w:val="28"/>
-          <w:lang w:val="hr-HR"/>
-        </w:rPr>
-        <w:t>and</w:t>
-      </w:r>
-      <w:proofErr w:type="spellEnd"/>
-      <w:r>
-        <w:rPr>
-          <w:rFonts w:ascii="Times New Roman" w:hAnsi="Times New Roman" w:cs="Times New Roman"/>
-          <w:sz w:val="28"/>
-          <w:lang w:val="hr-HR"/>
-        </w:rPr>
-        <w:t xml:space="preserve"> </w:t>
-      </w:r>
-      <w:proofErr w:type="spellStart"/>
-      <w:r>
-        <w:rPr>
-          <w:rFonts w:ascii="Times New Roman" w:hAnsi="Times New Roman" w:cs="Times New Roman"/>
-          <w:sz w:val="28"/>
-          <w:lang w:val="hr-HR"/>
-        </w:rPr>
-        <w:t>legs</w:t>
-      </w:r>
-      <w:proofErr w:type="spellEnd"/>
-      <w:r>
-        <w:rPr>
-          <w:rFonts w:ascii="Times New Roman" w:hAnsi="Times New Roman" w:cs="Times New Roman"/>
-          <w:sz w:val="28"/>
-          <w:lang w:val="hr-HR"/>
-        </w:rPr>
-        <w:t xml:space="preserve"> as </w:t>
-      </w:r>
-      <w:proofErr w:type="spellStart"/>
-      <w:r>
-        <w:rPr>
-          <w:rFonts w:ascii="Times New Roman" w:hAnsi="Times New Roman" w:cs="Times New Roman"/>
-          <w:sz w:val="28"/>
-          <w:lang w:val="hr-HR"/>
-        </w:rPr>
-        <w:t>well</w:t>
-      </w:r>
-      <w:proofErr w:type="spellEnd"/>
-      <w:r>
-        <w:rPr>
-          <w:rFonts w:ascii="Times New Roman" w:hAnsi="Times New Roman" w:cs="Times New Roman"/>
-          <w:sz w:val="28"/>
-          <w:lang w:val="hr-HR"/>
-        </w:rPr>
-        <w:t xml:space="preserve"> as a </w:t>
-      </w:r>
-      <w:proofErr w:type="spellStart"/>
-      <w:r>
-        <w:rPr>
-          <w:rFonts w:ascii="Times New Roman" w:hAnsi="Times New Roman" w:cs="Times New Roman"/>
-          <w:sz w:val="28"/>
-          <w:lang w:val="hr-HR"/>
-        </w:rPr>
-        <w:t>massive</w:t>
-      </w:r>
-      <w:proofErr w:type="spellEnd"/>
-      <w:r>
-        <w:rPr>
-          <w:rFonts w:ascii="Times New Roman" w:hAnsi="Times New Roman" w:cs="Times New Roman"/>
-          <w:sz w:val="28"/>
-          <w:lang w:val="hr-HR"/>
-        </w:rPr>
-        <w:t xml:space="preserve"> </w:t>
-      </w:r>
-      <w:proofErr w:type="spellStart"/>
-      <w:r>
-        <w:rPr>
-          <w:rFonts w:ascii="Times New Roman" w:hAnsi="Times New Roman" w:cs="Times New Roman"/>
-          <w:sz w:val="28"/>
-          <w:lang w:val="hr-HR"/>
-        </w:rPr>
-        <w:t>gaiping</w:t>
-      </w:r>
-      <w:proofErr w:type="spellEnd"/>
-      <w:r>
-        <w:rPr>
-          <w:rFonts w:ascii="Times New Roman" w:hAnsi="Times New Roman" w:cs="Times New Roman"/>
-          <w:sz w:val="28"/>
-          <w:lang w:val="hr-HR"/>
-        </w:rPr>
-        <w:t xml:space="preserve"> </w:t>
-      </w:r>
-      <w:proofErr w:type="spellStart"/>
-      <w:r>
-        <w:rPr>
-          <w:rFonts w:ascii="Times New Roman" w:hAnsi="Times New Roman" w:cs="Times New Roman"/>
-          <w:sz w:val="28"/>
-          <w:lang w:val="hr-HR"/>
-        </w:rPr>
-        <w:t>mounth</w:t>
-      </w:r>
-      <w:proofErr w:type="spellEnd"/>
-      <w:r>
-        <w:rPr>
-          <w:rFonts w:ascii="Times New Roman" w:hAnsi="Times New Roman" w:cs="Times New Roman"/>
-          <w:sz w:val="28"/>
-          <w:lang w:val="hr-HR"/>
-        </w:rPr>
-        <w:t>.</w:t>
+        <w:t>HOBLUM</w:t>
       </w:r>
     </w:p>
     <w:p>
@@ -7969,25 +7520,187 @@
           <w:sz w:val="28"/>
           <w:lang w:val="hr-HR"/>
         </w:rPr>
-        <w:t>Hoblum</w:t>
-      </w:r>
-      <w:proofErr w:type="spellEnd"/>
-      <w:r>
-        <w:rPr>
-          <w:rFonts w:ascii="Times New Roman" w:hAnsi="Times New Roman" w:cs="Times New Roman"/>
-          <w:sz w:val="28"/>
-          <w:lang w:val="hr-HR"/>
-        </w:rPr>
-        <w:t xml:space="preserve"> </w:t>
-      </w:r>
-      <w:proofErr w:type="spellStart"/>
-      <w:r>
-        <w:rPr>
-          <w:rFonts w:ascii="Times New Roman" w:hAnsi="Times New Roman" w:cs="Times New Roman"/>
-          <w:sz w:val="28"/>
-          <w:lang w:val="hr-HR"/>
-        </w:rPr>
-        <w:t>attacks</w:t>
+        <w:t>forest</w:t>
+      </w:r>
+      <w:proofErr w:type="spellEnd"/>
+      <w:r>
+        <w:rPr>
+          <w:rFonts w:ascii="Times New Roman" w:hAnsi="Times New Roman" w:cs="Times New Roman"/>
+          <w:sz w:val="28"/>
+          <w:lang w:val="hr-HR"/>
+        </w:rPr>
+        <w:t xml:space="preserve"> </w:t>
+      </w:r>
+      <w:proofErr w:type="spellStart"/>
+      <w:r>
+        <w:rPr>
+          <w:rFonts w:ascii="Times New Roman" w:hAnsi="Times New Roman" w:cs="Times New Roman"/>
+          <w:sz w:val="28"/>
+          <w:lang w:val="hr-HR"/>
+        </w:rPr>
+        <w:t>sprite</w:t>
+      </w:r>
+      <w:proofErr w:type="spellEnd"/>
+      <w:r>
+        <w:rPr>
+          <w:rFonts w:ascii="Times New Roman" w:hAnsi="Times New Roman" w:cs="Times New Roman"/>
+          <w:sz w:val="28"/>
+          <w:lang w:val="hr-HR"/>
+        </w:rPr>
+        <w:t xml:space="preserve"> </w:t>
+      </w:r>
+      <w:proofErr w:type="spellStart"/>
+      <w:r>
+        <w:rPr>
+          <w:rFonts w:ascii="Times New Roman" w:hAnsi="Times New Roman" w:cs="Times New Roman"/>
+          <w:sz w:val="28"/>
+          <w:lang w:val="hr-HR"/>
+        </w:rPr>
+        <w:t>now</w:t>
+      </w:r>
+      <w:proofErr w:type="spellEnd"/>
+      <w:r>
+        <w:rPr>
+          <w:rFonts w:ascii="Times New Roman" w:hAnsi="Times New Roman" w:cs="Times New Roman"/>
+          <w:sz w:val="28"/>
+          <w:lang w:val="hr-HR"/>
+        </w:rPr>
+        <w:t xml:space="preserve"> </w:t>
+      </w:r>
+      <w:proofErr w:type="spellStart"/>
+      <w:r>
+        <w:rPr>
+          <w:rFonts w:ascii="Times New Roman" w:hAnsi="Times New Roman" w:cs="Times New Roman"/>
+          <w:sz w:val="28"/>
+          <w:lang w:val="hr-HR"/>
+        </w:rPr>
+        <w:t>twisted</w:t>
+      </w:r>
+      <w:proofErr w:type="spellEnd"/>
+      <w:r>
+        <w:rPr>
+          <w:rFonts w:ascii="Times New Roman" w:hAnsi="Times New Roman" w:cs="Times New Roman"/>
+          <w:sz w:val="28"/>
+          <w:lang w:val="hr-HR"/>
+        </w:rPr>
+        <w:t xml:space="preserve"> </w:t>
+      </w:r>
+      <w:proofErr w:type="spellStart"/>
+      <w:r>
+        <w:rPr>
+          <w:rFonts w:ascii="Times New Roman" w:hAnsi="Times New Roman" w:cs="Times New Roman"/>
+          <w:sz w:val="28"/>
+          <w:lang w:val="hr-HR"/>
+        </w:rPr>
+        <w:t>by</w:t>
+      </w:r>
+      <w:proofErr w:type="spellEnd"/>
+      <w:r>
+        <w:rPr>
+          <w:rFonts w:ascii="Times New Roman" w:hAnsi="Times New Roman" w:cs="Times New Roman"/>
+          <w:sz w:val="28"/>
+          <w:lang w:val="hr-HR"/>
+        </w:rPr>
+        <w:t xml:space="preserve"> </w:t>
+      </w:r>
+      <w:proofErr w:type="spellStart"/>
+      <w:r>
+        <w:rPr>
+          <w:rFonts w:ascii="Times New Roman" w:hAnsi="Times New Roman" w:cs="Times New Roman"/>
+          <w:sz w:val="28"/>
+          <w:lang w:val="hr-HR"/>
+        </w:rPr>
+        <w:t>the</w:t>
+      </w:r>
+      <w:proofErr w:type="spellEnd"/>
+      <w:r>
+        <w:rPr>
+          <w:rFonts w:ascii="Times New Roman" w:hAnsi="Times New Roman" w:cs="Times New Roman"/>
+          <w:sz w:val="28"/>
+          <w:lang w:val="hr-HR"/>
+        </w:rPr>
+        <w:t xml:space="preserve"> </w:t>
+      </w:r>
+      <w:proofErr w:type="spellStart"/>
+      <w:r>
+        <w:rPr>
+          <w:rFonts w:ascii="Times New Roman" w:hAnsi="Times New Roman" w:cs="Times New Roman"/>
+          <w:sz w:val="28"/>
+          <w:lang w:val="hr-HR"/>
+        </w:rPr>
+        <w:t>eather</w:t>
+      </w:r>
+      <w:proofErr w:type="spellEnd"/>
+      <w:r>
+        <w:rPr>
+          <w:rFonts w:ascii="Times New Roman" w:hAnsi="Times New Roman" w:cs="Times New Roman"/>
+          <w:sz w:val="28"/>
+          <w:lang w:val="hr-HR"/>
+        </w:rPr>
+        <w:t xml:space="preserve">. </w:t>
+      </w:r>
+      <w:proofErr w:type="spellStart"/>
+      <w:r>
+        <w:rPr>
+          <w:rFonts w:ascii="Times New Roman" w:hAnsi="Times New Roman" w:cs="Times New Roman"/>
+          <w:sz w:val="28"/>
+          <w:lang w:val="hr-HR"/>
+        </w:rPr>
+        <w:t>It</w:t>
+      </w:r>
+      <w:proofErr w:type="spellEnd"/>
+      <w:r>
+        <w:rPr>
+          <w:rFonts w:ascii="Times New Roman" w:hAnsi="Times New Roman" w:cs="Times New Roman"/>
+          <w:sz w:val="28"/>
+          <w:lang w:val="hr-HR"/>
+        </w:rPr>
+        <w:t xml:space="preserve"> </w:t>
+      </w:r>
+      <w:proofErr w:type="spellStart"/>
+      <w:r>
+        <w:rPr>
+          <w:rFonts w:ascii="Times New Roman" w:hAnsi="Times New Roman" w:cs="Times New Roman"/>
+          <w:sz w:val="28"/>
+          <w:lang w:val="hr-HR"/>
+        </w:rPr>
+        <w:t>resembles</w:t>
+      </w:r>
+      <w:proofErr w:type="spellEnd"/>
+      <w:r>
+        <w:rPr>
+          <w:rFonts w:ascii="Times New Roman" w:hAnsi="Times New Roman" w:cs="Times New Roman"/>
+          <w:sz w:val="28"/>
+          <w:lang w:val="hr-HR"/>
+        </w:rPr>
+        <w:t xml:space="preserve"> a </w:t>
+      </w:r>
+      <w:proofErr w:type="spellStart"/>
+      <w:r>
+        <w:rPr>
+          <w:rFonts w:ascii="Times New Roman" w:hAnsi="Times New Roman" w:cs="Times New Roman"/>
+          <w:sz w:val="28"/>
+          <w:lang w:val="hr-HR"/>
+        </w:rPr>
+        <w:t>treetrunck</w:t>
+      </w:r>
+      <w:proofErr w:type="spellEnd"/>
+      <w:r>
+        <w:rPr>
+          <w:rFonts w:ascii="Times New Roman" w:hAnsi="Times New Roman" w:cs="Times New Roman"/>
+          <w:sz w:val="28"/>
+          <w:lang w:val="hr-HR"/>
+        </w:rPr>
+        <w:t xml:space="preserve"> </w:t>
+      </w:r>
+      <w:proofErr w:type="spellStart"/>
+      <w:r>
+        <w:rPr>
+          <w:rFonts w:ascii="Times New Roman" w:hAnsi="Times New Roman" w:cs="Times New Roman"/>
+          <w:sz w:val="28"/>
+          <w:lang w:val="hr-HR"/>
+        </w:rPr>
+        <w:t>owergrown</w:t>
       </w:r>
       <w:proofErr w:type="spellEnd"/>
       <w:r>
@@ -8023,113 +7736,310 @@
           <w:sz w:val="28"/>
           <w:lang w:val="hr-HR"/>
         </w:rPr>
-        <w:t>quick</w:t>
-      </w:r>
-      <w:proofErr w:type="spellEnd"/>
-      <w:r>
-        <w:rPr>
-          <w:rFonts w:ascii="Times New Roman" w:hAnsi="Times New Roman" w:cs="Times New Roman"/>
-          <w:sz w:val="28"/>
-          <w:lang w:val="hr-HR"/>
-        </w:rPr>
-        <w:t xml:space="preserve"> </w:t>
-      </w:r>
-      <w:proofErr w:type="spellStart"/>
-      <w:r>
-        <w:rPr>
-          <w:rFonts w:ascii="Times New Roman" w:hAnsi="Times New Roman" w:cs="Times New Roman"/>
-          <w:sz w:val="28"/>
-          <w:lang w:val="hr-HR"/>
-        </w:rPr>
-        <w:t>slashes</w:t>
-      </w:r>
-      <w:proofErr w:type="spellEnd"/>
-      <w:r>
-        <w:rPr>
-          <w:rFonts w:ascii="Times New Roman" w:hAnsi="Times New Roman" w:cs="Times New Roman"/>
-          <w:sz w:val="28"/>
-          <w:lang w:val="hr-HR"/>
-        </w:rPr>
-        <w:t xml:space="preserve"> </w:t>
-      </w:r>
-      <w:proofErr w:type="spellStart"/>
-      <w:r>
-        <w:rPr>
-          <w:rFonts w:ascii="Times New Roman" w:hAnsi="Times New Roman" w:cs="Times New Roman"/>
-          <w:sz w:val="28"/>
-          <w:lang w:val="hr-HR"/>
-        </w:rPr>
-        <w:t>of</w:t>
-      </w:r>
-      <w:proofErr w:type="spellEnd"/>
-      <w:r>
-        <w:rPr>
-          <w:rFonts w:ascii="Times New Roman" w:hAnsi="Times New Roman" w:cs="Times New Roman"/>
-          <w:sz w:val="28"/>
-          <w:lang w:val="hr-HR"/>
-        </w:rPr>
-        <w:t xml:space="preserve"> </w:t>
-      </w:r>
-      <w:proofErr w:type="spellStart"/>
-      <w:r>
-        <w:rPr>
-          <w:rFonts w:ascii="Times New Roman" w:hAnsi="Times New Roman" w:cs="Times New Roman"/>
-          <w:sz w:val="28"/>
-          <w:lang w:val="hr-HR"/>
-        </w:rPr>
-        <w:t>his</w:t>
-      </w:r>
-      <w:proofErr w:type="spellEnd"/>
-      <w:r>
-        <w:rPr>
-          <w:rFonts w:ascii="Times New Roman" w:hAnsi="Times New Roman" w:cs="Times New Roman"/>
-          <w:sz w:val="28"/>
-          <w:lang w:val="hr-HR"/>
-        </w:rPr>
-        <w:t xml:space="preserve"> vine </w:t>
-      </w:r>
-      <w:proofErr w:type="spellStart"/>
-      <w:r>
-        <w:rPr>
-          <w:rFonts w:ascii="Times New Roman" w:hAnsi="Times New Roman" w:cs="Times New Roman"/>
-          <w:sz w:val="28"/>
-          <w:lang w:val="hr-HR"/>
-        </w:rPr>
-        <w:t>like</w:t>
-      </w:r>
-      <w:proofErr w:type="spellEnd"/>
-      <w:r>
-        <w:rPr>
-          <w:rFonts w:ascii="Times New Roman" w:hAnsi="Times New Roman" w:cs="Times New Roman"/>
-          <w:sz w:val="28"/>
-          <w:lang w:val="hr-HR"/>
-        </w:rPr>
-        <w:t xml:space="preserve"> </w:t>
-      </w:r>
-      <w:proofErr w:type="spellStart"/>
-      <w:r>
-        <w:rPr>
-          <w:rFonts w:ascii="Times New Roman" w:hAnsi="Times New Roman" w:cs="Times New Roman"/>
-          <w:sz w:val="28"/>
-          <w:lang w:val="hr-HR"/>
-        </w:rPr>
-        <w:t>hands</w:t>
-      </w:r>
-      <w:proofErr w:type="spellEnd"/>
-      <w:r>
-        <w:rPr>
-          <w:rFonts w:ascii="Times New Roman" w:hAnsi="Times New Roman" w:cs="Times New Roman"/>
-          <w:sz w:val="28"/>
-          <w:lang w:val="hr-HR"/>
-        </w:rPr>
-        <w:t xml:space="preserve">. </w:t>
+        <w:t>moss</w:t>
+      </w:r>
+      <w:proofErr w:type="spellEnd"/>
+      <w:r>
+        <w:rPr>
+          <w:rFonts w:ascii="Times New Roman" w:hAnsi="Times New Roman" w:cs="Times New Roman"/>
+          <w:sz w:val="28"/>
+          <w:lang w:val="hr-HR"/>
+        </w:rPr>
+        <w:t xml:space="preserve"> </w:t>
+      </w:r>
+      <w:proofErr w:type="spellStart"/>
+      <w:r>
+        <w:rPr>
+          <w:rFonts w:ascii="Times New Roman" w:hAnsi="Times New Roman" w:cs="Times New Roman"/>
+          <w:sz w:val="28"/>
+          <w:lang w:val="hr-HR"/>
+        </w:rPr>
+        <w:t>and</w:t>
+      </w:r>
+      <w:proofErr w:type="spellEnd"/>
+      <w:r>
+        <w:rPr>
+          <w:rFonts w:ascii="Times New Roman" w:hAnsi="Times New Roman" w:cs="Times New Roman"/>
+          <w:sz w:val="28"/>
+          <w:lang w:val="hr-HR"/>
+        </w:rPr>
+        <w:t xml:space="preserve"> </w:t>
+      </w:r>
+      <w:proofErr w:type="spellStart"/>
+      <w:r>
+        <w:rPr>
+          <w:rFonts w:ascii="Times New Roman" w:hAnsi="Times New Roman" w:cs="Times New Roman"/>
+          <w:sz w:val="28"/>
+          <w:lang w:val="hr-HR"/>
+        </w:rPr>
+        <w:t>mushrooms</w:t>
+      </w:r>
+      <w:proofErr w:type="spellEnd"/>
+      <w:r>
+        <w:rPr>
+          <w:rFonts w:ascii="Times New Roman" w:hAnsi="Times New Roman" w:cs="Times New Roman"/>
+          <w:sz w:val="28"/>
+          <w:lang w:val="hr-HR"/>
+        </w:rPr>
+        <w:t xml:space="preserve">, </w:t>
+      </w:r>
+      <w:proofErr w:type="spellStart"/>
+      <w:r>
+        <w:rPr>
+          <w:rFonts w:ascii="Times New Roman" w:hAnsi="Times New Roman" w:cs="Times New Roman"/>
+          <w:sz w:val="28"/>
+          <w:lang w:val="hr-HR"/>
+        </w:rPr>
+        <w:t>stride</w:t>
+      </w:r>
+      <w:proofErr w:type="spellEnd"/>
+      <w:r>
+        <w:rPr>
+          <w:rFonts w:ascii="Times New Roman" w:hAnsi="Times New Roman" w:cs="Times New Roman"/>
+          <w:sz w:val="28"/>
+          <w:lang w:val="hr-HR"/>
+        </w:rPr>
+        <w:t xml:space="preserve"> to </w:t>
+      </w:r>
+      <w:proofErr w:type="spellStart"/>
+      <w:r>
+        <w:rPr>
+          <w:rFonts w:ascii="Times New Roman" w:hAnsi="Times New Roman" w:cs="Times New Roman"/>
+          <w:sz w:val="28"/>
+          <w:lang w:val="hr-HR"/>
+        </w:rPr>
+        <w:t>close</w:t>
+      </w:r>
+      <w:proofErr w:type="spellEnd"/>
+      <w:r>
+        <w:rPr>
+          <w:rFonts w:ascii="Times New Roman" w:hAnsi="Times New Roman" w:cs="Times New Roman"/>
+          <w:sz w:val="28"/>
+          <w:lang w:val="hr-HR"/>
+        </w:rPr>
+        <w:t xml:space="preserve"> </w:t>
+      </w:r>
+      <w:proofErr w:type="spellStart"/>
+      <w:r>
+        <w:rPr>
+          <w:rFonts w:ascii="Times New Roman" w:hAnsi="Times New Roman" w:cs="Times New Roman"/>
+          <w:sz w:val="28"/>
+          <w:lang w:val="hr-HR"/>
+        </w:rPr>
+        <w:t>and</w:t>
+      </w:r>
+      <w:proofErr w:type="spellEnd"/>
+      <w:r>
+        <w:rPr>
+          <w:rFonts w:ascii="Times New Roman" w:hAnsi="Times New Roman" w:cs="Times New Roman"/>
+          <w:sz w:val="28"/>
+          <w:lang w:val="hr-HR"/>
+        </w:rPr>
+        <w:t xml:space="preserve"> </w:t>
+      </w:r>
+      <w:proofErr w:type="spellStart"/>
+      <w:r>
+        <w:rPr>
+          <w:rFonts w:ascii="Times New Roman" w:hAnsi="Times New Roman" w:cs="Times New Roman"/>
+          <w:sz w:val="28"/>
+          <w:lang w:val="hr-HR"/>
+        </w:rPr>
+        <w:t>it</w:t>
+      </w:r>
+      <w:proofErr w:type="spellEnd"/>
+      <w:r>
+        <w:rPr>
+          <w:rFonts w:ascii="Times New Roman" w:hAnsi="Times New Roman" w:cs="Times New Roman"/>
+          <w:sz w:val="28"/>
+          <w:lang w:val="hr-HR"/>
+        </w:rPr>
+        <w:t xml:space="preserve"> </w:t>
+      </w:r>
+      <w:proofErr w:type="spellStart"/>
+      <w:r>
+        <w:rPr>
+          <w:rFonts w:ascii="Times New Roman" w:hAnsi="Times New Roman" w:cs="Times New Roman"/>
+          <w:sz w:val="28"/>
+          <w:lang w:val="hr-HR"/>
+        </w:rPr>
+        <w:t>will</w:t>
+      </w:r>
+      <w:proofErr w:type="spellEnd"/>
+      <w:r>
+        <w:rPr>
+          <w:rFonts w:ascii="Times New Roman" w:hAnsi="Times New Roman" w:cs="Times New Roman"/>
+          <w:sz w:val="28"/>
+          <w:lang w:val="hr-HR"/>
+        </w:rPr>
+        <w:t xml:space="preserve"> </w:t>
+      </w:r>
+      <w:proofErr w:type="spellStart"/>
+      <w:r>
+        <w:rPr>
+          <w:rFonts w:ascii="Times New Roman" w:hAnsi="Times New Roman" w:cs="Times New Roman"/>
+          <w:sz w:val="28"/>
+          <w:lang w:val="hr-HR"/>
+        </w:rPr>
+        <w:t>gain</w:t>
+      </w:r>
+      <w:proofErr w:type="spellEnd"/>
+      <w:r>
+        <w:rPr>
+          <w:rFonts w:ascii="Times New Roman" w:hAnsi="Times New Roman" w:cs="Times New Roman"/>
+          <w:sz w:val="28"/>
+          <w:lang w:val="hr-HR"/>
+        </w:rPr>
+        <w:t xml:space="preserve"> </w:t>
+      </w:r>
+      <w:proofErr w:type="spellStart"/>
+      <w:r>
+        <w:rPr>
+          <w:rFonts w:ascii="Times New Roman" w:hAnsi="Times New Roman" w:cs="Times New Roman"/>
+          <w:sz w:val="28"/>
+          <w:lang w:val="hr-HR"/>
+        </w:rPr>
+        <w:t>two</w:t>
+      </w:r>
+      <w:proofErr w:type="spellEnd"/>
+      <w:r>
+        <w:rPr>
+          <w:rFonts w:ascii="Times New Roman" w:hAnsi="Times New Roman" w:cs="Times New Roman"/>
+          <w:sz w:val="28"/>
+          <w:lang w:val="hr-HR"/>
+        </w:rPr>
+        <w:t xml:space="preserve"> </w:t>
+      </w:r>
+      <w:proofErr w:type="spellStart"/>
+      <w:r>
+        <w:rPr>
+          <w:rFonts w:ascii="Times New Roman" w:hAnsi="Times New Roman" w:cs="Times New Roman"/>
+          <w:sz w:val="28"/>
+          <w:lang w:val="hr-HR"/>
+        </w:rPr>
+        <w:t>arms</w:t>
+      </w:r>
+      <w:proofErr w:type="spellEnd"/>
+      <w:r>
+        <w:rPr>
+          <w:rFonts w:ascii="Times New Roman" w:hAnsi="Times New Roman" w:cs="Times New Roman"/>
+          <w:sz w:val="28"/>
+          <w:lang w:val="hr-HR"/>
+        </w:rPr>
+        <w:t xml:space="preserve"> </w:t>
+      </w:r>
+      <w:proofErr w:type="spellStart"/>
+      <w:r>
+        <w:rPr>
+          <w:rFonts w:ascii="Times New Roman" w:hAnsi="Times New Roman" w:cs="Times New Roman"/>
+          <w:sz w:val="28"/>
+          <w:lang w:val="hr-HR"/>
+        </w:rPr>
+        <w:t>and</w:t>
+      </w:r>
+      <w:proofErr w:type="spellEnd"/>
+      <w:r>
+        <w:rPr>
+          <w:rFonts w:ascii="Times New Roman" w:hAnsi="Times New Roman" w:cs="Times New Roman"/>
+          <w:sz w:val="28"/>
+          <w:lang w:val="hr-HR"/>
+        </w:rPr>
+        <w:t xml:space="preserve"> </w:t>
+      </w:r>
+      <w:proofErr w:type="spellStart"/>
+      <w:r>
+        <w:rPr>
+          <w:rFonts w:ascii="Times New Roman" w:hAnsi="Times New Roman" w:cs="Times New Roman"/>
+          <w:sz w:val="28"/>
+          <w:lang w:val="hr-HR"/>
+        </w:rPr>
+        <w:t>legs</w:t>
+      </w:r>
+      <w:proofErr w:type="spellEnd"/>
+      <w:r>
+        <w:rPr>
+          <w:rFonts w:ascii="Times New Roman" w:hAnsi="Times New Roman" w:cs="Times New Roman"/>
+          <w:sz w:val="28"/>
+          <w:lang w:val="hr-HR"/>
+        </w:rPr>
+        <w:t xml:space="preserve"> as </w:t>
+      </w:r>
+      <w:proofErr w:type="spellStart"/>
+      <w:r>
+        <w:rPr>
+          <w:rFonts w:ascii="Times New Roman" w:hAnsi="Times New Roman" w:cs="Times New Roman"/>
+          <w:sz w:val="28"/>
+          <w:lang w:val="hr-HR"/>
+        </w:rPr>
+        <w:t>well</w:t>
+      </w:r>
+      <w:proofErr w:type="spellEnd"/>
+      <w:r>
+        <w:rPr>
+          <w:rFonts w:ascii="Times New Roman" w:hAnsi="Times New Roman" w:cs="Times New Roman"/>
+          <w:sz w:val="28"/>
+          <w:lang w:val="hr-HR"/>
+        </w:rPr>
+        <w:t xml:space="preserve"> as a </w:t>
+      </w:r>
+      <w:proofErr w:type="spellStart"/>
+      <w:r>
+        <w:rPr>
+          <w:rFonts w:ascii="Times New Roman" w:hAnsi="Times New Roman" w:cs="Times New Roman"/>
+          <w:sz w:val="28"/>
+          <w:lang w:val="hr-HR"/>
+        </w:rPr>
+        <w:t>massive</w:t>
+      </w:r>
+      <w:proofErr w:type="spellEnd"/>
+      <w:r>
+        <w:rPr>
+          <w:rFonts w:ascii="Times New Roman" w:hAnsi="Times New Roman" w:cs="Times New Roman"/>
+          <w:sz w:val="28"/>
+          <w:lang w:val="hr-HR"/>
+        </w:rPr>
+        <w:t xml:space="preserve"> </w:t>
+      </w:r>
+      <w:proofErr w:type="spellStart"/>
+      <w:r>
+        <w:rPr>
+          <w:rFonts w:ascii="Times New Roman" w:hAnsi="Times New Roman" w:cs="Times New Roman"/>
+          <w:sz w:val="28"/>
+          <w:lang w:val="hr-HR"/>
+        </w:rPr>
+        <w:t>gaiping</w:t>
+      </w:r>
+      <w:proofErr w:type="spellEnd"/>
+      <w:r>
+        <w:rPr>
+          <w:rFonts w:ascii="Times New Roman" w:hAnsi="Times New Roman" w:cs="Times New Roman"/>
+          <w:sz w:val="28"/>
+          <w:lang w:val="hr-HR"/>
+        </w:rPr>
+        <w:t xml:space="preserve"> </w:t>
+      </w:r>
+      <w:proofErr w:type="spellStart"/>
+      <w:r>
+        <w:rPr>
+          <w:rFonts w:ascii="Times New Roman" w:hAnsi="Times New Roman" w:cs="Times New Roman"/>
+          <w:sz w:val="28"/>
+          <w:lang w:val="hr-HR"/>
+        </w:rPr>
+        <w:t>mounth</w:t>
+      </w:r>
+      <w:proofErr w:type="spellEnd"/>
+      <w:r>
+        <w:rPr>
+          <w:rFonts w:ascii="Times New Roman" w:hAnsi="Times New Roman" w:cs="Times New Roman"/>
+          <w:sz w:val="28"/>
+          <w:lang w:val="hr-HR"/>
+        </w:rPr>
+        <w:t>.</w:t>
       </w:r>
     </w:p>
     <w:p>
       <w:pPr>
         <w:rPr>
           <w:rFonts w:ascii="Times New Roman" w:hAnsi="Times New Roman" w:cs="Times New Roman"/>
-          <w:b/>
           <w:sz w:val="28"/>
           <w:lang w:val="hr-HR"/>
         </w:rPr>
@@ -8137,17 +8047,179 @@
       <w:r>
         <w:rPr>
           <w:rFonts w:ascii="Times New Roman" w:hAnsi="Times New Roman" w:cs="Times New Roman"/>
-          <w:b/>
-          <w:sz w:val="28"/>
-          <w:lang w:val="hr-HR"/>
-        </w:rPr>
-        <w:t>GNILUR</w:t>
+          <w:sz w:val="28"/>
+          <w:lang w:val="hr-HR"/>
+        </w:rPr>
+        <w:t xml:space="preserve">A </w:t>
+      </w:r>
+      <w:proofErr w:type="spellStart"/>
+      <w:r>
+        <w:rPr>
+          <w:rFonts w:ascii="Times New Roman" w:hAnsi="Times New Roman" w:cs="Times New Roman"/>
+          <w:sz w:val="28"/>
+          <w:lang w:val="hr-HR"/>
+        </w:rPr>
+        <w:t>Hoblum</w:t>
+      </w:r>
+      <w:proofErr w:type="spellEnd"/>
+      <w:r>
+        <w:rPr>
+          <w:rFonts w:ascii="Times New Roman" w:hAnsi="Times New Roman" w:cs="Times New Roman"/>
+          <w:sz w:val="28"/>
+          <w:lang w:val="hr-HR"/>
+        </w:rPr>
+        <w:t xml:space="preserve"> </w:t>
+      </w:r>
+      <w:proofErr w:type="spellStart"/>
+      <w:r>
+        <w:rPr>
+          <w:rFonts w:ascii="Times New Roman" w:hAnsi="Times New Roman" w:cs="Times New Roman"/>
+          <w:sz w:val="28"/>
+          <w:lang w:val="hr-HR"/>
+        </w:rPr>
+        <w:t>attacks</w:t>
+      </w:r>
+      <w:proofErr w:type="spellEnd"/>
+      <w:r>
+        <w:rPr>
+          <w:rFonts w:ascii="Times New Roman" w:hAnsi="Times New Roman" w:cs="Times New Roman"/>
+          <w:sz w:val="28"/>
+          <w:lang w:val="hr-HR"/>
+        </w:rPr>
+        <w:t xml:space="preserve"> </w:t>
+      </w:r>
+      <w:proofErr w:type="spellStart"/>
+      <w:r>
+        <w:rPr>
+          <w:rFonts w:ascii="Times New Roman" w:hAnsi="Times New Roman" w:cs="Times New Roman"/>
+          <w:sz w:val="28"/>
+          <w:lang w:val="hr-HR"/>
+        </w:rPr>
+        <w:t>with</w:t>
+      </w:r>
+      <w:proofErr w:type="spellEnd"/>
+      <w:r>
+        <w:rPr>
+          <w:rFonts w:ascii="Times New Roman" w:hAnsi="Times New Roman" w:cs="Times New Roman"/>
+          <w:sz w:val="28"/>
+          <w:lang w:val="hr-HR"/>
+        </w:rPr>
+        <w:t xml:space="preserve"> </w:t>
+      </w:r>
+      <w:proofErr w:type="spellStart"/>
+      <w:r>
+        <w:rPr>
+          <w:rFonts w:ascii="Times New Roman" w:hAnsi="Times New Roman" w:cs="Times New Roman"/>
+          <w:sz w:val="28"/>
+          <w:lang w:val="hr-HR"/>
+        </w:rPr>
+        <w:t>quick</w:t>
+      </w:r>
+      <w:proofErr w:type="spellEnd"/>
+      <w:r>
+        <w:rPr>
+          <w:rFonts w:ascii="Times New Roman" w:hAnsi="Times New Roman" w:cs="Times New Roman"/>
+          <w:sz w:val="28"/>
+          <w:lang w:val="hr-HR"/>
+        </w:rPr>
+        <w:t xml:space="preserve"> </w:t>
+      </w:r>
+      <w:proofErr w:type="spellStart"/>
+      <w:r>
+        <w:rPr>
+          <w:rFonts w:ascii="Times New Roman" w:hAnsi="Times New Roman" w:cs="Times New Roman"/>
+          <w:sz w:val="28"/>
+          <w:lang w:val="hr-HR"/>
+        </w:rPr>
+        <w:t>slashes</w:t>
+      </w:r>
+      <w:proofErr w:type="spellEnd"/>
+      <w:r>
+        <w:rPr>
+          <w:rFonts w:ascii="Times New Roman" w:hAnsi="Times New Roman" w:cs="Times New Roman"/>
+          <w:sz w:val="28"/>
+          <w:lang w:val="hr-HR"/>
+        </w:rPr>
+        <w:t xml:space="preserve"> </w:t>
+      </w:r>
+      <w:proofErr w:type="spellStart"/>
+      <w:r>
+        <w:rPr>
+          <w:rFonts w:ascii="Times New Roman" w:hAnsi="Times New Roman" w:cs="Times New Roman"/>
+          <w:sz w:val="28"/>
+          <w:lang w:val="hr-HR"/>
+        </w:rPr>
+        <w:t>of</w:t>
+      </w:r>
+      <w:proofErr w:type="spellEnd"/>
+      <w:r>
+        <w:rPr>
+          <w:rFonts w:ascii="Times New Roman" w:hAnsi="Times New Roman" w:cs="Times New Roman"/>
+          <w:sz w:val="28"/>
+          <w:lang w:val="hr-HR"/>
+        </w:rPr>
+        <w:t xml:space="preserve"> </w:t>
+      </w:r>
+      <w:proofErr w:type="spellStart"/>
+      <w:r>
+        <w:rPr>
+          <w:rFonts w:ascii="Times New Roman" w:hAnsi="Times New Roman" w:cs="Times New Roman"/>
+          <w:sz w:val="28"/>
+          <w:lang w:val="hr-HR"/>
+        </w:rPr>
+        <w:t>his</w:t>
+      </w:r>
+      <w:proofErr w:type="spellEnd"/>
+      <w:r>
+        <w:rPr>
+          <w:rFonts w:ascii="Times New Roman" w:hAnsi="Times New Roman" w:cs="Times New Roman"/>
+          <w:sz w:val="28"/>
+          <w:lang w:val="hr-HR"/>
+        </w:rPr>
+        <w:t xml:space="preserve"> vine </w:t>
+      </w:r>
+      <w:proofErr w:type="spellStart"/>
+      <w:r>
+        <w:rPr>
+          <w:rFonts w:ascii="Times New Roman" w:hAnsi="Times New Roman" w:cs="Times New Roman"/>
+          <w:sz w:val="28"/>
+          <w:lang w:val="hr-HR"/>
+        </w:rPr>
+        <w:t>like</w:t>
+      </w:r>
+      <w:proofErr w:type="spellEnd"/>
+      <w:r>
+        <w:rPr>
+          <w:rFonts w:ascii="Times New Roman" w:hAnsi="Times New Roman" w:cs="Times New Roman"/>
+          <w:sz w:val="28"/>
+          <w:lang w:val="hr-HR"/>
+        </w:rPr>
+        <w:t xml:space="preserve"> </w:t>
+      </w:r>
+      <w:proofErr w:type="spellStart"/>
+      <w:r>
+        <w:rPr>
+          <w:rFonts w:ascii="Times New Roman" w:hAnsi="Times New Roman" w:cs="Times New Roman"/>
+          <w:sz w:val="28"/>
+          <w:lang w:val="hr-HR"/>
+        </w:rPr>
+        <w:t>hands</w:t>
+      </w:r>
+      <w:proofErr w:type="spellEnd"/>
+      <w:r>
+        <w:rPr>
+          <w:rFonts w:ascii="Times New Roman" w:hAnsi="Times New Roman" w:cs="Times New Roman"/>
+          <w:sz w:val="28"/>
+          <w:lang w:val="hr-HR"/>
+        </w:rPr>
+        <w:t xml:space="preserve">. </w:t>
       </w:r>
     </w:p>
     <w:p>
       <w:pPr>
         <w:rPr>
           <w:rFonts w:ascii="Times New Roman" w:hAnsi="Times New Roman" w:cs="Times New Roman"/>
+          <w:b/>
           <w:sz w:val="28"/>
           <w:lang w:val="hr-HR"/>
         </w:rPr>
@@ -8155,518 +8227,11 @@
       <w:r>
         <w:rPr>
           <w:rFonts w:ascii="Times New Roman" w:hAnsi="Times New Roman" w:cs="Times New Roman"/>
-          <w:sz w:val="28"/>
-          <w:lang w:val="hr-HR"/>
-        </w:rPr>
-        <w:t xml:space="preserve">Some </w:t>
-      </w:r>
-      <w:proofErr w:type="spellStart"/>
-      <w:r>
-        <w:rPr>
-          <w:rFonts w:ascii="Times New Roman" w:hAnsi="Times New Roman" w:cs="Times New Roman"/>
-          <w:sz w:val="28"/>
-          <w:lang w:val="hr-HR"/>
-        </w:rPr>
-        <w:t>areas</w:t>
-      </w:r>
-      <w:proofErr w:type="spellEnd"/>
-      <w:r>
-        <w:rPr>
-          <w:rFonts w:ascii="Times New Roman" w:hAnsi="Times New Roman" w:cs="Times New Roman"/>
-          <w:sz w:val="28"/>
-          <w:lang w:val="hr-HR"/>
-        </w:rPr>
-        <w:t xml:space="preserve"> </w:t>
-      </w:r>
-      <w:proofErr w:type="spellStart"/>
-      <w:r>
-        <w:rPr>
-          <w:rFonts w:ascii="Times New Roman" w:hAnsi="Times New Roman" w:cs="Times New Roman"/>
-          <w:sz w:val="28"/>
-          <w:lang w:val="hr-HR"/>
-        </w:rPr>
-        <w:t>in</w:t>
-      </w:r>
-      <w:proofErr w:type="spellEnd"/>
-      <w:r>
-        <w:rPr>
-          <w:rFonts w:ascii="Times New Roman" w:hAnsi="Times New Roman" w:cs="Times New Roman"/>
-          <w:sz w:val="28"/>
-          <w:lang w:val="hr-HR"/>
-        </w:rPr>
-        <w:t xml:space="preserve"> </w:t>
-      </w:r>
-      <w:proofErr w:type="spellStart"/>
-      <w:r>
-        <w:rPr>
-          <w:rFonts w:ascii="Times New Roman" w:hAnsi="Times New Roman" w:cs="Times New Roman"/>
-          <w:sz w:val="28"/>
-          <w:lang w:val="hr-HR"/>
-        </w:rPr>
-        <w:t>the</w:t>
-      </w:r>
-      <w:proofErr w:type="spellEnd"/>
-      <w:r>
-        <w:rPr>
-          <w:rFonts w:ascii="Times New Roman" w:hAnsi="Times New Roman" w:cs="Times New Roman"/>
-          <w:sz w:val="28"/>
-          <w:lang w:val="hr-HR"/>
-        </w:rPr>
-        <w:t xml:space="preserve"> </w:t>
-      </w:r>
-      <w:proofErr w:type="spellStart"/>
-      <w:r>
-        <w:rPr>
-          <w:rFonts w:ascii="Times New Roman" w:hAnsi="Times New Roman" w:cs="Times New Roman"/>
-          <w:sz w:val="28"/>
-          <w:lang w:val="hr-HR"/>
-        </w:rPr>
-        <w:t>v</w:t>
-      </w:r>
-      <w:r>
-        <w:rPr>
-          <w:rFonts w:ascii="Times New Roman" w:hAnsi="Times New Roman" w:cs="Times New Roman"/>
-          <w:sz w:val="28"/>
-          <w:lang w:val="hr-HR"/>
-        </w:rPr>
-        <w:t>ast</w:t>
-      </w:r>
-      <w:proofErr w:type="spellEnd"/>
-      <w:r>
-        <w:rPr>
-          <w:rFonts w:ascii="Times New Roman" w:hAnsi="Times New Roman" w:cs="Times New Roman"/>
-          <w:sz w:val="28"/>
-          <w:lang w:val="hr-HR"/>
-        </w:rPr>
-        <w:t xml:space="preserve"> </w:t>
-      </w:r>
-      <w:proofErr w:type="spellStart"/>
-      <w:r>
-        <w:rPr>
-          <w:rFonts w:ascii="Times New Roman" w:hAnsi="Times New Roman" w:cs="Times New Roman"/>
-          <w:sz w:val="28"/>
-          <w:lang w:val="hr-HR"/>
-        </w:rPr>
-        <w:t>Glooming</w:t>
-      </w:r>
-      <w:proofErr w:type="spellEnd"/>
-      <w:r>
-        <w:rPr>
-          <w:rFonts w:ascii="Times New Roman" w:hAnsi="Times New Roman" w:cs="Times New Roman"/>
-          <w:sz w:val="28"/>
-          <w:lang w:val="hr-HR"/>
-        </w:rPr>
-        <w:t xml:space="preserve"> </w:t>
-      </w:r>
-      <w:proofErr w:type="spellStart"/>
-      <w:r>
-        <w:rPr>
-          <w:rFonts w:ascii="Times New Roman" w:hAnsi="Times New Roman" w:cs="Times New Roman"/>
-          <w:sz w:val="28"/>
-          <w:lang w:val="hr-HR"/>
-        </w:rPr>
-        <w:t>forest</w:t>
-      </w:r>
-      <w:proofErr w:type="spellEnd"/>
-      <w:r>
-        <w:rPr>
-          <w:rFonts w:ascii="Times New Roman" w:hAnsi="Times New Roman" w:cs="Times New Roman"/>
-          <w:sz w:val="28"/>
-          <w:lang w:val="hr-HR"/>
-        </w:rPr>
-        <w:t xml:space="preserve"> </w:t>
-      </w:r>
-      <w:proofErr w:type="spellStart"/>
-      <w:r>
-        <w:rPr>
-          <w:rFonts w:ascii="Times New Roman" w:hAnsi="Times New Roman" w:cs="Times New Roman"/>
-          <w:sz w:val="28"/>
-          <w:lang w:val="hr-HR"/>
-        </w:rPr>
-        <w:t>have</w:t>
-      </w:r>
-      <w:proofErr w:type="spellEnd"/>
-      <w:r>
-        <w:rPr>
-          <w:rFonts w:ascii="Times New Roman" w:hAnsi="Times New Roman" w:cs="Times New Roman"/>
-          <w:sz w:val="28"/>
-          <w:lang w:val="hr-HR"/>
-        </w:rPr>
-        <w:t xml:space="preserve"> </w:t>
-      </w:r>
-      <w:proofErr w:type="spellStart"/>
-      <w:r>
-        <w:rPr>
-          <w:rFonts w:ascii="Times New Roman" w:hAnsi="Times New Roman" w:cs="Times New Roman"/>
-          <w:sz w:val="28"/>
-          <w:lang w:val="hr-HR"/>
-        </w:rPr>
-        <w:t>been</w:t>
-      </w:r>
-      <w:proofErr w:type="spellEnd"/>
-      <w:r>
-        <w:rPr>
-          <w:rFonts w:ascii="Times New Roman" w:hAnsi="Times New Roman" w:cs="Times New Roman"/>
-          <w:sz w:val="28"/>
-          <w:lang w:val="hr-HR"/>
-        </w:rPr>
-        <w:t xml:space="preserve"> </w:t>
-      </w:r>
-      <w:proofErr w:type="spellStart"/>
-      <w:r>
-        <w:rPr>
-          <w:rFonts w:ascii="Times New Roman" w:hAnsi="Times New Roman" w:cs="Times New Roman"/>
-          <w:sz w:val="28"/>
-          <w:lang w:val="hr-HR"/>
-        </w:rPr>
-        <w:t>o</w:t>
-      </w:r>
-      <w:r>
-        <w:rPr>
-          <w:rFonts w:ascii="Times New Roman" w:hAnsi="Times New Roman" w:cs="Times New Roman"/>
-          <w:sz w:val="28"/>
-          <w:lang w:val="hr-HR"/>
-        </w:rPr>
-        <w:t>v</w:t>
-      </w:r>
-      <w:r>
-        <w:rPr>
-          <w:rFonts w:ascii="Times New Roman" w:hAnsi="Times New Roman" w:cs="Times New Roman"/>
-          <w:sz w:val="28"/>
-          <w:lang w:val="hr-HR"/>
-        </w:rPr>
-        <w:t>ergrown</w:t>
-      </w:r>
-      <w:proofErr w:type="spellEnd"/>
-      <w:r>
-        <w:rPr>
-          <w:rFonts w:ascii="Times New Roman" w:hAnsi="Times New Roman" w:cs="Times New Roman"/>
-          <w:sz w:val="28"/>
-          <w:lang w:val="hr-HR"/>
-        </w:rPr>
-        <w:t xml:space="preserve"> </w:t>
-      </w:r>
-      <w:proofErr w:type="spellStart"/>
-      <w:r>
-        <w:rPr>
-          <w:rFonts w:ascii="Times New Roman" w:hAnsi="Times New Roman" w:cs="Times New Roman"/>
-          <w:sz w:val="28"/>
-          <w:lang w:val="hr-HR"/>
-        </w:rPr>
-        <w:t>with</w:t>
-      </w:r>
-      <w:proofErr w:type="spellEnd"/>
-      <w:r>
-        <w:rPr>
-          <w:rFonts w:ascii="Times New Roman" w:hAnsi="Times New Roman" w:cs="Times New Roman"/>
-          <w:sz w:val="28"/>
-          <w:lang w:val="hr-HR"/>
-        </w:rPr>
-        <w:t xml:space="preserve"> </w:t>
-      </w:r>
-      <w:proofErr w:type="spellStart"/>
-      <w:r>
-        <w:rPr>
-          <w:rFonts w:ascii="Times New Roman" w:hAnsi="Times New Roman" w:cs="Times New Roman"/>
-          <w:sz w:val="28"/>
-          <w:lang w:val="hr-HR"/>
-        </w:rPr>
-        <w:t>mushrooms</w:t>
-      </w:r>
-      <w:proofErr w:type="spellEnd"/>
-      <w:r>
-        <w:rPr>
-          <w:rFonts w:ascii="Times New Roman" w:hAnsi="Times New Roman" w:cs="Times New Roman"/>
-          <w:sz w:val="28"/>
-          <w:lang w:val="hr-HR"/>
-        </w:rPr>
-        <w:t xml:space="preserve">. </w:t>
-      </w:r>
-      <w:proofErr w:type="spellStart"/>
-      <w:r>
-        <w:rPr>
-          <w:rFonts w:ascii="Times New Roman" w:hAnsi="Times New Roman" w:cs="Times New Roman"/>
-          <w:sz w:val="28"/>
-          <w:lang w:val="hr-HR"/>
-        </w:rPr>
-        <w:t>Among</w:t>
-      </w:r>
-      <w:proofErr w:type="spellEnd"/>
-      <w:r>
-        <w:rPr>
-          <w:rFonts w:ascii="Times New Roman" w:hAnsi="Times New Roman" w:cs="Times New Roman"/>
-          <w:sz w:val="28"/>
-          <w:lang w:val="hr-HR"/>
-        </w:rPr>
-        <w:t xml:space="preserve"> </w:t>
-      </w:r>
-      <w:proofErr w:type="spellStart"/>
-      <w:r>
-        <w:rPr>
-          <w:rFonts w:ascii="Times New Roman" w:hAnsi="Times New Roman" w:cs="Times New Roman"/>
-          <w:sz w:val="28"/>
-          <w:lang w:val="hr-HR"/>
-        </w:rPr>
-        <w:t>them</w:t>
-      </w:r>
-      <w:proofErr w:type="spellEnd"/>
-      <w:r>
-        <w:rPr>
-          <w:rFonts w:ascii="Times New Roman" w:hAnsi="Times New Roman" w:cs="Times New Roman"/>
-          <w:sz w:val="28"/>
-          <w:lang w:val="hr-HR"/>
-        </w:rPr>
-        <w:t xml:space="preserve"> a </w:t>
-      </w:r>
-      <w:proofErr w:type="spellStart"/>
-      <w:r>
-        <w:rPr>
-          <w:rFonts w:ascii="Times New Roman" w:hAnsi="Times New Roman" w:cs="Times New Roman"/>
-          <w:sz w:val="28"/>
-          <w:lang w:val="hr-HR"/>
-        </w:rPr>
-        <w:t>Gnilur</w:t>
-      </w:r>
-      <w:proofErr w:type="spellEnd"/>
-      <w:r>
-        <w:rPr>
-          <w:rFonts w:ascii="Times New Roman" w:hAnsi="Times New Roman" w:cs="Times New Roman"/>
-          <w:sz w:val="28"/>
-          <w:lang w:val="hr-HR"/>
-        </w:rPr>
-        <w:t xml:space="preserve"> </w:t>
-      </w:r>
-      <w:proofErr w:type="spellStart"/>
-      <w:r>
-        <w:rPr>
-          <w:rFonts w:ascii="Times New Roman" w:hAnsi="Times New Roman" w:cs="Times New Roman"/>
-          <w:sz w:val="28"/>
-          <w:lang w:val="hr-HR"/>
-        </w:rPr>
-        <w:t>can</w:t>
-      </w:r>
-      <w:proofErr w:type="spellEnd"/>
-      <w:r>
-        <w:rPr>
-          <w:rFonts w:ascii="Times New Roman" w:hAnsi="Times New Roman" w:cs="Times New Roman"/>
-          <w:sz w:val="28"/>
-          <w:lang w:val="hr-HR"/>
-        </w:rPr>
-        <w:t xml:space="preserve"> </w:t>
-      </w:r>
-      <w:proofErr w:type="spellStart"/>
-      <w:r>
-        <w:rPr>
-          <w:rFonts w:ascii="Times New Roman" w:hAnsi="Times New Roman" w:cs="Times New Roman"/>
-          <w:sz w:val="28"/>
-          <w:lang w:val="hr-HR"/>
-        </w:rPr>
-        <w:t>reside</w:t>
-      </w:r>
-      <w:proofErr w:type="spellEnd"/>
-      <w:r>
-        <w:rPr>
-          <w:rFonts w:ascii="Times New Roman" w:hAnsi="Times New Roman" w:cs="Times New Roman"/>
-          <w:sz w:val="28"/>
-          <w:lang w:val="hr-HR"/>
-        </w:rPr>
-        <w:t xml:space="preserve">. A </w:t>
-      </w:r>
-      <w:proofErr w:type="spellStart"/>
-      <w:r>
-        <w:rPr>
-          <w:rFonts w:ascii="Times New Roman" w:hAnsi="Times New Roman" w:cs="Times New Roman"/>
-          <w:sz w:val="28"/>
-          <w:lang w:val="hr-HR"/>
-        </w:rPr>
-        <w:t>mushroom</w:t>
-      </w:r>
-      <w:r>
-        <w:rPr>
-          <w:rFonts w:ascii="Times New Roman" w:hAnsi="Times New Roman" w:cs="Times New Roman"/>
-          <w:sz w:val="28"/>
-          <w:lang w:val="hr-HR"/>
-        </w:rPr>
-        <w:t>-</w:t>
-      </w:r>
-      <w:r>
-        <w:rPr>
-          <w:rFonts w:ascii="Times New Roman" w:hAnsi="Times New Roman" w:cs="Times New Roman"/>
-          <w:sz w:val="28"/>
-          <w:lang w:val="hr-HR"/>
-        </w:rPr>
-        <w:t>like</w:t>
-      </w:r>
-      <w:proofErr w:type="spellEnd"/>
-      <w:r>
-        <w:rPr>
-          <w:rFonts w:ascii="Times New Roman" w:hAnsi="Times New Roman" w:cs="Times New Roman"/>
-          <w:sz w:val="28"/>
-          <w:lang w:val="hr-HR"/>
-        </w:rPr>
-        <w:t xml:space="preserve"> </w:t>
-      </w:r>
-      <w:proofErr w:type="spellStart"/>
-      <w:r>
-        <w:rPr>
-          <w:rFonts w:ascii="Times New Roman" w:hAnsi="Times New Roman" w:cs="Times New Roman"/>
-          <w:sz w:val="28"/>
-          <w:lang w:val="hr-HR"/>
-        </w:rPr>
-        <w:t>creature</w:t>
-      </w:r>
-      <w:proofErr w:type="spellEnd"/>
-      <w:r>
-        <w:rPr>
-          <w:rFonts w:ascii="Times New Roman" w:hAnsi="Times New Roman" w:cs="Times New Roman"/>
-          <w:sz w:val="28"/>
-          <w:lang w:val="hr-HR"/>
-        </w:rPr>
-        <w:t xml:space="preserve"> </w:t>
-      </w:r>
-      <w:proofErr w:type="spellStart"/>
-      <w:r>
-        <w:rPr>
-          <w:rFonts w:ascii="Times New Roman" w:hAnsi="Times New Roman" w:cs="Times New Roman"/>
-          <w:sz w:val="28"/>
-          <w:lang w:val="hr-HR"/>
-        </w:rPr>
-        <w:t>with</w:t>
-      </w:r>
-      <w:proofErr w:type="spellEnd"/>
-      <w:r>
-        <w:rPr>
-          <w:rFonts w:ascii="Times New Roman" w:hAnsi="Times New Roman" w:cs="Times New Roman"/>
-          <w:sz w:val="28"/>
-          <w:lang w:val="hr-HR"/>
-        </w:rPr>
-        <w:t xml:space="preserve"> </w:t>
-      </w:r>
-      <w:proofErr w:type="spellStart"/>
-      <w:r>
-        <w:rPr>
-          <w:rFonts w:ascii="Times New Roman" w:hAnsi="Times New Roman" w:cs="Times New Roman"/>
-          <w:sz w:val="28"/>
-          <w:lang w:val="hr-HR"/>
-        </w:rPr>
-        <w:t>three</w:t>
-      </w:r>
-      <w:proofErr w:type="spellEnd"/>
-      <w:r>
-        <w:rPr>
-          <w:rFonts w:ascii="Times New Roman" w:hAnsi="Times New Roman" w:cs="Times New Roman"/>
-          <w:sz w:val="28"/>
-          <w:lang w:val="hr-HR"/>
-        </w:rPr>
-        <w:t xml:space="preserve"> </w:t>
-      </w:r>
-      <w:proofErr w:type="spellStart"/>
-      <w:r>
-        <w:rPr>
-          <w:rFonts w:ascii="Times New Roman" w:hAnsi="Times New Roman" w:cs="Times New Roman"/>
-          <w:sz w:val="28"/>
-          <w:lang w:val="hr-HR"/>
-        </w:rPr>
-        <w:t>legs</w:t>
-      </w:r>
-      <w:proofErr w:type="spellEnd"/>
-      <w:r>
-        <w:rPr>
-          <w:rFonts w:ascii="Times New Roman" w:hAnsi="Times New Roman" w:cs="Times New Roman"/>
-          <w:sz w:val="28"/>
-          <w:lang w:val="hr-HR"/>
-        </w:rPr>
-        <w:t xml:space="preserve"> </w:t>
-      </w:r>
-      <w:proofErr w:type="spellStart"/>
-      <w:r>
-        <w:rPr>
-          <w:rFonts w:ascii="Times New Roman" w:hAnsi="Times New Roman" w:cs="Times New Roman"/>
-          <w:sz w:val="28"/>
-          <w:lang w:val="hr-HR"/>
-        </w:rPr>
-        <w:t>and</w:t>
-      </w:r>
-      <w:proofErr w:type="spellEnd"/>
-      <w:r>
-        <w:rPr>
-          <w:rFonts w:ascii="Times New Roman" w:hAnsi="Times New Roman" w:cs="Times New Roman"/>
-          <w:sz w:val="28"/>
-          <w:lang w:val="hr-HR"/>
-        </w:rPr>
-        <w:t xml:space="preserve"> a </w:t>
-      </w:r>
-      <w:proofErr w:type="spellStart"/>
-      <w:r>
-        <w:rPr>
-          <w:rFonts w:ascii="Times New Roman" w:hAnsi="Times New Roman" w:cs="Times New Roman"/>
-          <w:sz w:val="28"/>
-          <w:lang w:val="hr-HR"/>
-        </w:rPr>
-        <w:t>giant</w:t>
-      </w:r>
-      <w:proofErr w:type="spellEnd"/>
-      <w:r>
-        <w:rPr>
-          <w:rFonts w:ascii="Times New Roman" w:hAnsi="Times New Roman" w:cs="Times New Roman"/>
-          <w:sz w:val="28"/>
-          <w:lang w:val="hr-HR"/>
-        </w:rPr>
-        <w:t xml:space="preserve"> </w:t>
-      </w:r>
-      <w:proofErr w:type="spellStart"/>
-      <w:r>
-        <w:rPr>
-          <w:rFonts w:ascii="Times New Roman" w:hAnsi="Times New Roman" w:cs="Times New Roman"/>
-          <w:sz w:val="28"/>
-          <w:lang w:val="hr-HR"/>
-        </w:rPr>
-        <w:t>eye</w:t>
-      </w:r>
-      <w:proofErr w:type="spellEnd"/>
-      <w:r>
-        <w:rPr>
-          <w:rFonts w:ascii="Times New Roman" w:hAnsi="Times New Roman" w:cs="Times New Roman"/>
-          <w:sz w:val="28"/>
-          <w:lang w:val="hr-HR"/>
-        </w:rPr>
-        <w:t xml:space="preserve"> on </w:t>
-      </w:r>
-      <w:proofErr w:type="spellStart"/>
-      <w:r>
-        <w:rPr>
-          <w:rFonts w:ascii="Times New Roman" w:hAnsi="Times New Roman" w:cs="Times New Roman"/>
-          <w:sz w:val="28"/>
-          <w:lang w:val="hr-HR"/>
-        </w:rPr>
-        <w:t>its</w:t>
-      </w:r>
-      <w:proofErr w:type="spellEnd"/>
-      <w:r>
-        <w:rPr>
-          <w:rFonts w:ascii="Times New Roman" w:hAnsi="Times New Roman" w:cs="Times New Roman"/>
-          <w:sz w:val="28"/>
-          <w:lang w:val="hr-HR"/>
-        </w:rPr>
-        <w:t xml:space="preserve"> </w:t>
-      </w:r>
-      <w:proofErr w:type="spellStart"/>
-      <w:r>
-        <w:rPr>
-          <w:rFonts w:ascii="Times New Roman" w:hAnsi="Times New Roman" w:cs="Times New Roman"/>
-          <w:sz w:val="28"/>
-          <w:lang w:val="hr-HR"/>
-        </w:rPr>
-        <w:t>stock</w:t>
-      </w:r>
-      <w:proofErr w:type="spellEnd"/>
-      <w:r>
-        <w:rPr>
-          <w:rFonts w:ascii="Times New Roman" w:hAnsi="Times New Roman" w:cs="Times New Roman"/>
-          <w:sz w:val="28"/>
-          <w:lang w:val="hr-HR"/>
-        </w:rPr>
-        <w:t>.</w:t>
+          <w:b/>
+          <w:sz w:val="28"/>
+          <w:lang w:val="hr-HR"/>
+        </w:rPr>
+        <w:t>GNILUR</w:t>
       </w:r>
     </w:p>
     <w:p>
@@ -8677,13 +8242,539 @@
           <w:lang w:val="hr-HR"/>
         </w:rPr>
       </w:pPr>
-      <w:proofErr w:type="spellStart"/>
-      <w:r>
-        <w:rPr>
-          <w:rFonts w:ascii="Times New Roman" w:hAnsi="Times New Roman" w:cs="Times New Roman"/>
-          <w:sz w:val="28"/>
-          <w:lang w:val="hr-HR"/>
-        </w:rPr>
+      <w:r>
+        <w:rPr>
+          <w:rFonts w:ascii="Times New Roman" w:hAnsi="Times New Roman" w:cs="Times New Roman"/>
+          <w:sz w:val="28"/>
+          <w:lang w:val="hr-HR"/>
+        </w:rPr>
+        <w:t xml:space="preserve">Some </w:t>
+      </w:r>
+      <w:proofErr w:type="spellStart"/>
+      <w:r>
+        <w:rPr>
+          <w:rFonts w:ascii="Times New Roman" w:hAnsi="Times New Roman" w:cs="Times New Roman"/>
+          <w:sz w:val="28"/>
+          <w:lang w:val="hr-HR"/>
+        </w:rPr>
+        <w:t>areas</w:t>
+      </w:r>
+      <w:proofErr w:type="spellEnd"/>
+      <w:r>
+        <w:rPr>
+          <w:rFonts w:ascii="Times New Roman" w:hAnsi="Times New Roman" w:cs="Times New Roman"/>
+          <w:sz w:val="28"/>
+          <w:lang w:val="hr-HR"/>
+        </w:rPr>
+        <w:t xml:space="preserve"> </w:t>
+      </w:r>
+      <w:proofErr w:type="spellStart"/>
+      <w:r>
+        <w:rPr>
+          <w:rFonts w:ascii="Times New Roman" w:hAnsi="Times New Roman" w:cs="Times New Roman"/>
+          <w:sz w:val="28"/>
+          <w:lang w:val="hr-HR"/>
+        </w:rPr>
+        <w:t>in</w:t>
+      </w:r>
+      <w:proofErr w:type="spellEnd"/>
+      <w:r>
+        <w:rPr>
+          <w:rFonts w:ascii="Times New Roman" w:hAnsi="Times New Roman" w:cs="Times New Roman"/>
+          <w:sz w:val="28"/>
+          <w:lang w:val="hr-HR"/>
+        </w:rPr>
+        <w:t xml:space="preserve"> </w:t>
+      </w:r>
+      <w:proofErr w:type="spellStart"/>
+      <w:r>
+        <w:rPr>
+          <w:rFonts w:ascii="Times New Roman" w:hAnsi="Times New Roman" w:cs="Times New Roman"/>
+          <w:sz w:val="28"/>
+          <w:lang w:val="hr-HR"/>
+        </w:rPr>
+        <w:t>the</w:t>
+      </w:r>
+      <w:proofErr w:type="spellEnd"/>
+      <w:r>
+        <w:rPr>
+          <w:rFonts w:ascii="Times New Roman" w:hAnsi="Times New Roman" w:cs="Times New Roman"/>
+          <w:sz w:val="28"/>
+          <w:lang w:val="hr-HR"/>
+        </w:rPr>
+        <w:t xml:space="preserve"> </w:t>
+      </w:r>
+      <w:proofErr w:type="spellStart"/>
+      <w:r>
+        <w:rPr>
+          <w:rFonts w:ascii="Times New Roman" w:hAnsi="Times New Roman" w:cs="Times New Roman"/>
+          <w:sz w:val="28"/>
+          <w:lang w:val="hr-HR"/>
+        </w:rPr>
+        <w:t>v</w:t>
+      </w:r>
+      <w:r>
+        <w:rPr>
+          <w:rFonts w:ascii="Times New Roman" w:hAnsi="Times New Roman" w:cs="Times New Roman"/>
+          <w:sz w:val="28"/>
+          <w:lang w:val="hr-HR"/>
+        </w:rPr>
+        <w:t>ast</w:t>
+      </w:r>
+      <w:proofErr w:type="spellEnd"/>
+      <w:r>
+        <w:rPr>
+          <w:rFonts w:ascii="Times New Roman" w:hAnsi="Times New Roman" w:cs="Times New Roman"/>
+          <w:sz w:val="28"/>
+          <w:lang w:val="hr-HR"/>
+        </w:rPr>
+        <w:t xml:space="preserve"> </w:t>
+      </w:r>
+      <w:proofErr w:type="spellStart"/>
+      <w:r>
+        <w:rPr>
+          <w:rFonts w:ascii="Times New Roman" w:hAnsi="Times New Roman" w:cs="Times New Roman"/>
+          <w:sz w:val="28"/>
+          <w:lang w:val="hr-HR"/>
+        </w:rPr>
+        <w:t>Glooming</w:t>
+      </w:r>
+      <w:proofErr w:type="spellEnd"/>
+      <w:r>
+        <w:rPr>
+          <w:rFonts w:ascii="Times New Roman" w:hAnsi="Times New Roman" w:cs="Times New Roman"/>
+          <w:sz w:val="28"/>
+          <w:lang w:val="hr-HR"/>
+        </w:rPr>
+        <w:t xml:space="preserve"> </w:t>
+      </w:r>
+      <w:proofErr w:type="spellStart"/>
+      <w:r>
+        <w:rPr>
+          <w:rFonts w:ascii="Times New Roman" w:hAnsi="Times New Roman" w:cs="Times New Roman"/>
+          <w:sz w:val="28"/>
+          <w:lang w:val="hr-HR"/>
+        </w:rPr>
+        <w:t>forest</w:t>
+      </w:r>
+      <w:proofErr w:type="spellEnd"/>
+      <w:r>
+        <w:rPr>
+          <w:rFonts w:ascii="Times New Roman" w:hAnsi="Times New Roman" w:cs="Times New Roman"/>
+          <w:sz w:val="28"/>
+          <w:lang w:val="hr-HR"/>
+        </w:rPr>
+        <w:t xml:space="preserve"> </w:t>
+      </w:r>
+      <w:proofErr w:type="spellStart"/>
+      <w:r>
+        <w:rPr>
+          <w:rFonts w:ascii="Times New Roman" w:hAnsi="Times New Roman" w:cs="Times New Roman"/>
+          <w:sz w:val="28"/>
+          <w:lang w:val="hr-HR"/>
+        </w:rPr>
+        <w:t>have</w:t>
+      </w:r>
+      <w:proofErr w:type="spellEnd"/>
+      <w:r>
+        <w:rPr>
+          <w:rFonts w:ascii="Times New Roman" w:hAnsi="Times New Roman" w:cs="Times New Roman"/>
+          <w:sz w:val="28"/>
+          <w:lang w:val="hr-HR"/>
+        </w:rPr>
+        <w:t xml:space="preserve"> </w:t>
+      </w:r>
+      <w:proofErr w:type="spellStart"/>
+      <w:r>
+        <w:rPr>
+          <w:rFonts w:ascii="Times New Roman" w:hAnsi="Times New Roman" w:cs="Times New Roman"/>
+          <w:sz w:val="28"/>
+          <w:lang w:val="hr-HR"/>
+        </w:rPr>
+        <w:t>been</w:t>
+      </w:r>
+      <w:proofErr w:type="spellEnd"/>
+      <w:r>
+        <w:rPr>
+          <w:rFonts w:ascii="Times New Roman" w:hAnsi="Times New Roman" w:cs="Times New Roman"/>
+          <w:sz w:val="28"/>
+          <w:lang w:val="hr-HR"/>
+        </w:rPr>
+        <w:t xml:space="preserve"> </w:t>
+      </w:r>
+      <w:proofErr w:type="spellStart"/>
+      <w:r>
+        <w:rPr>
+          <w:rFonts w:ascii="Times New Roman" w:hAnsi="Times New Roman" w:cs="Times New Roman"/>
+          <w:sz w:val="28"/>
+          <w:lang w:val="hr-HR"/>
+        </w:rPr>
+        <w:t>o</w:t>
+      </w:r>
+      <w:r>
+        <w:rPr>
+          <w:rFonts w:ascii="Times New Roman" w:hAnsi="Times New Roman" w:cs="Times New Roman"/>
+          <w:sz w:val="28"/>
+          <w:lang w:val="hr-HR"/>
+        </w:rPr>
+        <w:t>v</w:t>
+      </w:r>
+      <w:r>
+        <w:rPr>
+          <w:rFonts w:ascii="Times New Roman" w:hAnsi="Times New Roman" w:cs="Times New Roman"/>
+          <w:sz w:val="28"/>
+          <w:lang w:val="hr-HR"/>
+        </w:rPr>
+        <w:t>ergrown</w:t>
+      </w:r>
+      <w:proofErr w:type="spellEnd"/>
+      <w:r>
+        <w:rPr>
+          <w:rFonts w:ascii="Times New Roman" w:hAnsi="Times New Roman" w:cs="Times New Roman"/>
+          <w:sz w:val="28"/>
+          <w:lang w:val="hr-HR"/>
+        </w:rPr>
+        <w:t xml:space="preserve"> </w:t>
+      </w:r>
+      <w:proofErr w:type="spellStart"/>
+      <w:r>
+        <w:rPr>
+          <w:rFonts w:ascii="Times New Roman" w:hAnsi="Times New Roman" w:cs="Times New Roman"/>
+          <w:sz w:val="28"/>
+          <w:lang w:val="hr-HR"/>
+        </w:rPr>
+        <w:t>with</w:t>
+      </w:r>
+      <w:proofErr w:type="spellEnd"/>
+      <w:r>
+        <w:rPr>
+          <w:rFonts w:ascii="Times New Roman" w:hAnsi="Times New Roman" w:cs="Times New Roman"/>
+          <w:sz w:val="28"/>
+          <w:lang w:val="hr-HR"/>
+        </w:rPr>
+        <w:t xml:space="preserve"> </w:t>
+      </w:r>
+      <w:proofErr w:type="spellStart"/>
+      <w:r>
+        <w:rPr>
+          <w:rFonts w:ascii="Times New Roman" w:hAnsi="Times New Roman" w:cs="Times New Roman"/>
+          <w:sz w:val="28"/>
+          <w:lang w:val="hr-HR"/>
+        </w:rPr>
+        <w:t>mushrooms</w:t>
+      </w:r>
+      <w:proofErr w:type="spellEnd"/>
+      <w:r>
+        <w:rPr>
+          <w:rFonts w:ascii="Times New Roman" w:hAnsi="Times New Roman" w:cs="Times New Roman"/>
+          <w:sz w:val="28"/>
+          <w:lang w:val="hr-HR"/>
+        </w:rPr>
+        <w:t xml:space="preserve">. </w:t>
+      </w:r>
+      <w:proofErr w:type="spellStart"/>
+      <w:r>
+        <w:rPr>
+          <w:rFonts w:ascii="Times New Roman" w:hAnsi="Times New Roman" w:cs="Times New Roman"/>
+          <w:sz w:val="28"/>
+          <w:lang w:val="hr-HR"/>
+        </w:rPr>
+        <w:t>Among</w:t>
+      </w:r>
+      <w:proofErr w:type="spellEnd"/>
+      <w:r>
+        <w:rPr>
+          <w:rFonts w:ascii="Times New Roman" w:hAnsi="Times New Roman" w:cs="Times New Roman"/>
+          <w:sz w:val="28"/>
+          <w:lang w:val="hr-HR"/>
+        </w:rPr>
+        <w:t xml:space="preserve"> </w:t>
+      </w:r>
+      <w:proofErr w:type="spellStart"/>
+      <w:r>
+        <w:rPr>
+          <w:rFonts w:ascii="Times New Roman" w:hAnsi="Times New Roman" w:cs="Times New Roman"/>
+          <w:sz w:val="28"/>
+          <w:lang w:val="hr-HR"/>
+        </w:rPr>
+        <w:t>them</w:t>
+      </w:r>
+      <w:proofErr w:type="spellEnd"/>
+      <w:r>
+        <w:rPr>
+          <w:rFonts w:ascii="Times New Roman" w:hAnsi="Times New Roman" w:cs="Times New Roman"/>
+          <w:sz w:val="28"/>
+          <w:lang w:val="hr-HR"/>
+        </w:rPr>
+        <w:t xml:space="preserve"> a </w:t>
+      </w:r>
+      <w:proofErr w:type="spellStart"/>
+      <w:r>
+        <w:rPr>
+          <w:rFonts w:ascii="Times New Roman" w:hAnsi="Times New Roman" w:cs="Times New Roman"/>
+          <w:sz w:val="28"/>
+          <w:lang w:val="hr-HR"/>
+        </w:rPr>
+        <w:t>Gnilur</w:t>
+      </w:r>
+      <w:proofErr w:type="spellEnd"/>
+      <w:r>
+        <w:rPr>
+          <w:rFonts w:ascii="Times New Roman" w:hAnsi="Times New Roman" w:cs="Times New Roman"/>
+          <w:sz w:val="28"/>
+          <w:lang w:val="hr-HR"/>
+        </w:rPr>
+        <w:t xml:space="preserve"> </w:t>
+      </w:r>
+      <w:proofErr w:type="spellStart"/>
+      <w:r>
+        <w:rPr>
+          <w:rFonts w:ascii="Times New Roman" w:hAnsi="Times New Roman" w:cs="Times New Roman"/>
+          <w:sz w:val="28"/>
+          <w:lang w:val="hr-HR"/>
+        </w:rPr>
+        <w:t>can</w:t>
+      </w:r>
+      <w:proofErr w:type="spellEnd"/>
+      <w:r>
+        <w:rPr>
+          <w:rFonts w:ascii="Times New Roman" w:hAnsi="Times New Roman" w:cs="Times New Roman"/>
+          <w:sz w:val="28"/>
+          <w:lang w:val="hr-HR"/>
+        </w:rPr>
+        <w:t xml:space="preserve"> </w:t>
+      </w:r>
+      <w:proofErr w:type="spellStart"/>
+      <w:r>
+        <w:rPr>
+          <w:rFonts w:ascii="Times New Roman" w:hAnsi="Times New Roman" w:cs="Times New Roman"/>
+          <w:sz w:val="28"/>
+          <w:lang w:val="hr-HR"/>
+        </w:rPr>
+        <w:t>reside</w:t>
+      </w:r>
+      <w:proofErr w:type="spellEnd"/>
+      <w:r>
+        <w:rPr>
+          <w:rFonts w:ascii="Times New Roman" w:hAnsi="Times New Roman" w:cs="Times New Roman"/>
+          <w:sz w:val="28"/>
+          <w:lang w:val="hr-HR"/>
+        </w:rPr>
+        <w:t xml:space="preserve">. A </w:t>
+      </w:r>
+      <w:proofErr w:type="spellStart"/>
+      <w:r>
+        <w:rPr>
+          <w:rFonts w:ascii="Times New Roman" w:hAnsi="Times New Roman" w:cs="Times New Roman"/>
+          <w:sz w:val="28"/>
+          <w:lang w:val="hr-HR"/>
+        </w:rPr>
+        <w:t>mushroom</w:t>
+      </w:r>
+      <w:r>
+        <w:rPr>
+          <w:rFonts w:ascii="Times New Roman" w:hAnsi="Times New Roman" w:cs="Times New Roman"/>
+          <w:sz w:val="28"/>
+          <w:lang w:val="hr-HR"/>
+        </w:rPr>
+        <w:t>-</w:t>
+      </w:r>
+      <w:r>
+        <w:rPr>
+          <w:rFonts w:ascii="Times New Roman" w:hAnsi="Times New Roman" w:cs="Times New Roman"/>
+          <w:sz w:val="28"/>
+          <w:lang w:val="hr-HR"/>
+        </w:rPr>
+        <w:t>like</w:t>
+      </w:r>
+      <w:proofErr w:type="spellEnd"/>
+      <w:r>
+        <w:rPr>
+          <w:rFonts w:ascii="Times New Roman" w:hAnsi="Times New Roman" w:cs="Times New Roman"/>
+          <w:sz w:val="28"/>
+          <w:lang w:val="hr-HR"/>
+        </w:rPr>
+        <w:t xml:space="preserve"> </w:t>
+      </w:r>
+      <w:proofErr w:type="spellStart"/>
+      <w:r>
+        <w:rPr>
+          <w:rFonts w:ascii="Times New Roman" w:hAnsi="Times New Roman" w:cs="Times New Roman"/>
+          <w:sz w:val="28"/>
+          <w:lang w:val="hr-HR"/>
+        </w:rPr>
+        <w:t>creature</w:t>
+      </w:r>
+      <w:proofErr w:type="spellEnd"/>
+      <w:r>
+        <w:rPr>
+          <w:rFonts w:ascii="Times New Roman" w:hAnsi="Times New Roman" w:cs="Times New Roman"/>
+          <w:sz w:val="28"/>
+          <w:lang w:val="hr-HR"/>
+        </w:rPr>
+        <w:t xml:space="preserve"> </w:t>
+      </w:r>
+      <w:proofErr w:type="spellStart"/>
+      <w:r>
+        <w:rPr>
+          <w:rFonts w:ascii="Times New Roman" w:hAnsi="Times New Roman" w:cs="Times New Roman"/>
+          <w:sz w:val="28"/>
+          <w:lang w:val="hr-HR"/>
+        </w:rPr>
+        <w:t>with</w:t>
+      </w:r>
+      <w:proofErr w:type="spellEnd"/>
+      <w:r>
+        <w:rPr>
+          <w:rFonts w:ascii="Times New Roman" w:hAnsi="Times New Roman" w:cs="Times New Roman"/>
+          <w:sz w:val="28"/>
+          <w:lang w:val="hr-HR"/>
+        </w:rPr>
+        <w:t xml:space="preserve"> </w:t>
+      </w:r>
+      <w:proofErr w:type="spellStart"/>
+      <w:r>
+        <w:rPr>
+          <w:rFonts w:ascii="Times New Roman" w:hAnsi="Times New Roman" w:cs="Times New Roman"/>
+          <w:sz w:val="28"/>
+          <w:lang w:val="hr-HR"/>
+        </w:rPr>
+        <w:t>three</w:t>
+      </w:r>
+      <w:proofErr w:type="spellEnd"/>
+      <w:r>
+        <w:rPr>
+          <w:rFonts w:ascii="Times New Roman" w:hAnsi="Times New Roman" w:cs="Times New Roman"/>
+          <w:sz w:val="28"/>
+          <w:lang w:val="hr-HR"/>
+        </w:rPr>
+        <w:t xml:space="preserve"> </w:t>
+      </w:r>
+      <w:proofErr w:type="spellStart"/>
+      <w:r>
+        <w:rPr>
+          <w:rFonts w:ascii="Times New Roman" w:hAnsi="Times New Roman" w:cs="Times New Roman"/>
+          <w:sz w:val="28"/>
+          <w:lang w:val="hr-HR"/>
+        </w:rPr>
+        <w:t>legs</w:t>
+      </w:r>
+      <w:proofErr w:type="spellEnd"/>
+      <w:r>
+        <w:rPr>
+          <w:rFonts w:ascii="Times New Roman" w:hAnsi="Times New Roman" w:cs="Times New Roman"/>
+          <w:sz w:val="28"/>
+          <w:lang w:val="hr-HR"/>
+        </w:rPr>
+        <w:t xml:space="preserve"> </w:t>
+      </w:r>
+      <w:proofErr w:type="spellStart"/>
+      <w:r>
+        <w:rPr>
+          <w:rFonts w:ascii="Times New Roman" w:hAnsi="Times New Roman" w:cs="Times New Roman"/>
+          <w:sz w:val="28"/>
+          <w:lang w:val="hr-HR"/>
+        </w:rPr>
+        <w:t>and</w:t>
+      </w:r>
+      <w:proofErr w:type="spellEnd"/>
+      <w:r>
+        <w:rPr>
+          <w:rFonts w:ascii="Times New Roman" w:hAnsi="Times New Roman" w:cs="Times New Roman"/>
+          <w:sz w:val="28"/>
+          <w:lang w:val="hr-HR"/>
+        </w:rPr>
+        <w:t xml:space="preserve"> a </w:t>
+      </w:r>
+      <w:proofErr w:type="spellStart"/>
+      <w:r>
+        <w:rPr>
+          <w:rFonts w:ascii="Times New Roman" w:hAnsi="Times New Roman" w:cs="Times New Roman"/>
+          <w:sz w:val="28"/>
+          <w:lang w:val="hr-HR"/>
+        </w:rPr>
+        <w:t>giant</w:t>
+      </w:r>
+      <w:proofErr w:type="spellEnd"/>
+      <w:r>
+        <w:rPr>
+          <w:rFonts w:ascii="Times New Roman" w:hAnsi="Times New Roman" w:cs="Times New Roman"/>
+          <w:sz w:val="28"/>
+          <w:lang w:val="hr-HR"/>
+        </w:rPr>
+        <w:t xml:space="preserve"> </w:t>
+      </w:r>
+      <w:proofErr w:type="spellStart"/>
+      <w:r>
+        <w:rPr>
+          <w:rFonts w:ascii="Times New Roman" w:hAnsi="Times New Roman" w:cs="Times New Roman"/>
+          <w:sz w:val="28"/>
+          <w:lang w:val="hr-HR"/>
+        </w:rPr>
+        <w:t>eye</w:t>
+      </w:r>
+      <w:proofErr w:type="spellEnd"/>
+      <w:r>
+        <w:rPr>
+          <w:rFonts w:ascii="Times New Roman" w:hAnsi="Times New Roman" w:cs="Times New Roman"/>
+          <w:sz w:val="28"/>
+          <w:lang w:val="hr-HR"/>
+        </w:rPr>
+        <w:t xml:space="preserve"> on </w:t>
+      </w:r>
+      <w:proofErr w:type="spellStart"/>
+      <w:r>
+        <w:rPr>
+          <w:rFonts w:ascii="Times New Roman" w:hAnsi="Times New Roman" w:cs="Times New Roman"/>
+          <w:sz w:val="28"/>
+          <w:lang w:val="hr-HR"/>
+        </w:rPr>
+        <w:t>its</w:t>
+      </w:r>
+      <w:proofErr w:type="spellEnd"/>
+      <w:r>
+        <w:rPr>
+          <w:rFonts w:ascii="Times New Roman" w:hAnsi="Times New Roman" w:cs="Times New Roman"/>
+          <w:sz w:val="28"/>
+          <w:lang w:val="hr-HR"/>
+        </w:rPr>
+        <w:t xml:space="preserve"> </w:t>
+      </w:r>
+      <w:proofErr w:type="spellStart"/>
+      <w:r>
+        <w:rPr>
+          <w:rFonts w:ascii="Times New Roman" w:hAnsi="Times New Roman" w:cs="Times New Roman"/>
+          <w:sz w:val="28"/>
+          <w:lang w:val="hr-HR"/>
+        </w:rPr>
+        <w:t>stock</w:t>
+      </w:r>
+      <w:proofErr w:type="spellEnd"/>
+      <w:r>
+        <w:rPr>
+          <w:rFonts w:ascii="Times New Roman" w:hAnsi="Times New Roman" w:cs="Times New Roman"/>
+          <w:sz w:val="28"/>
+          <w:lang w:val="hr-HR"/>
+        </w:rPr>
+        <w:t>.</w:t>
+      </w:r>
+    </w:p>
+    <w:p>
+      <w:pPr>
+        <w:rPr>
+          <w:rFonts w:ascii="Times New Roman" w:hAnsi="Times New Roman" w:cs="Times New Roman"/>
+          <w:sz w:val="28"/>
+          <w:lang w:val="hr-HR"/>
+        </w:rPr>
+      </w:pPr>
+      <w:proofErr w:type="spellStart"/>
+      <w:r>
+        <w:rPr>
+          <w:rFonts w:ascii="Times New Roman" w:hAnsi="Times New Roman" w:cs="Times New Roman"/>
+          <w:sz w:val="28"/>
+          <w:lang w:val="hr-HR"/>
+        </w:rPr>
+        <w:lastRenderedPageBreak/>
         <w:t>With</w:t>
       </w:r>
       <w:proofErr w:type="spellEnd"/>
@@ -10698,7 +10789,7 @@
 </file>
 
 <file path=customXml/itemProps1.xml><?xml version="1.0" encoding="utf-8"?>
-<ds:datastoreItem xmlns:ds="http://schemas.openxmlformats.org/officeDocument/2006/customXml" ds:itemID="{B80027E4-9261-4ACC-93C0-8A14F6F2A3F9}">
+<ds:datastoreItem xmlns:ds="http://schemas.openxmlformats.org/officeDocument/2006/customXml" ds:itemID="{48311E22-0E36-4EC8-9CBE-7942279AB6F3}">
   <ds:schemaRefs>
     <ds:schemaRef ds:uri="http://schemas.openxmlformats.org/officeDocument/2006/bibliography"/>
   </ds:schemaRefs>

</xml_diff>